<commit_message>
Added evenness and MC simulation
</commit_message>
<xml_diff>
--- a/Connecting ORD.docx
+++ b/Connecting ORD.docx
@@ -10,32 +10,19 @@
       </w:pPr>
       <w:r>
         <w:rPr>
-          <w:b/>
+          <w:rStyle w:val="TitleChar"/>
         </w:rPr>
         <w:t>Connecting ORD</w:t>
       </w:r>
       <w:r>
         <w:rPr>
-          <w:b/>
+          <w:rStyle w:val="TitleChar"/>
         </w:rPr>
-        <w:t xml:space="preserve"> </w:t>
+        <w:t xml:space="preserve"> aka Operation Bacon</w:t>
       </w:r>
       <w:r>
         <w:rPr>
-          <w:b/>
-          <w:i/>
-        </w:rPr>
-        <w:t xml:space="preserve">aka </w:t>
-      </w:r>
-      <w:r>
-        <w:rPr>
-          <w:b/>
-        </w:rPr>
-        <w:t>Operation Bacon</w:t>
-      </w:r>
-      <w:r>
-        <w:rPr>
-          <w:b/>
+          <w:rStyle w:val="TitleChar"/>
         </w:rPr>
         <w:br/>
       </w:r>
@@ -59,7 +46,13 @@
         <w:t>EPA’s Office of Research and Development</w:t>
       </w:r>
       <w:r>
-        <w:t xml:space="preserve"> is getting reorganized.  This reorganization will see managers changing roles and new managers </w:t>
+        <w:t xml:space="preserve"> </w:t>
+      </w:r>
+      <w:r>
+        <w:t>undergoing a</w:t>
+      </w:r>
+      <w:r>
+        <w:t xml:space="preserve"> reorganized.  This reorganization will see managers changing roles and new managers </w:t>
       </w:r>
       <w:r>
         <w:t>being</w:t>
@@ -106,10 +99,48 @@
     </w:p>
     <w:p>
       <w:r>
-        <w:t xml:space="preserve">The concept here is similar to the “Kevin Bacon number” idea.  </w:t>
-      </w:r>
-      <w:r>
-        <w:t xml:space="preserve">In a nutshell, this is how far each actor/actress is from Bacon.  If you were in a film with Kevin, you are a distance of 1, if you were in a film with someone who was in a film with Kevin, 2, and so on.  </w:t>
+        <w:t xml:space="preserve">The concept here is </w:t>
+      </w:r>
+      <w:proofErr w:type="gramStart"/>
+      <w:r>
+        <w:t>similar to</w:t>
+      </w:r>
+      <w:proofErr w:type="gramEnd"/>
+      <w:r>
+        <w:t xml:space="preserve"> the “Kevin Bacon number” </w:t>
+      </w:r>
+      <w:r>
+        <w:t>concept</w:t>
+      </w:r>
+      <w:r>
+        <w:t xml:space="preserve">.  </w:t>
+      </w:r>
+      <w:r>
+        <w:t xml:space="preserve">In a nutshell, this </w:t>
+      </w:r>
+      <w:r>
+        <w:t>number is an indication on</w:t>
+      </w:r>
+      <w:r>
+        <w:t xml:space="preserve"> how far each actor/actress is from </w:t>
+      </w:r>
+      <w:r>
+        <w:t>Kevin</w:t>
+      </w:r>
+      <w:r>
+        <w:t xml:space="preserve"> Bacon.  </w:t>
+      </w:r>
+      <w:r>
+        <w:t>For example, i</w:t>
+      </w:r>
+      <w:r>
+        <w:t xml:space="preserve">f you were in a film with Kevin, </w:t>
+      </w:r>
+      <w:r>
+        <w:t>your Kevin Bacon number is</w:t>
+      </w:r>
+      <w:r>
+        <w:t xml:space="preserve"> 1, if you were in a film with someone who was in a film with Kevin, 2, and so on.  </w:t>
       </w:r>
       <w:r>
         <w:t xml:space="preserve">However, </w:t>
@@ -136,7 +167,13 @@
         <w:t>,</w:t>
       </w:r>
       <w:r>
-        <w:t xml:space="preserve"> i.e. minimize the average </w:t>
+        <w:t xml:space="preserve"> i.e. minimize the </w:t>
+      </w:r>
+      <w:r>
+        <w:t>mean</w:t>
+      </w:r>
+      <w:r>
+        <w:t xml:space="preserve"> </w:t>
       </w:r>
       <w:r>
         <w:rPr>
@@ -145,13 +182,35 @@
         <w:t>distance</w:t>
       </w:r>
       <w:r>
-        <w:t xml:space="preserve"> in the network</w:t>
+        <w:t xml:space="preserve"> in the </w:t>
+      </w:r>
+      <w:r>
+        <w:t xml:space="preserve">ORD </w:t>
+      </w:r>
+      <w:r>
+        <w:t>network</w:t>
       </w:r>
       <w:r>
         <w:t xml:space="preserve">.  </w:t>
       </w:r>
-      <w:r>
-        <w:t xml:space="preserve">The concept of distance in a network varies based on the application; for this application distance is the shortest route through the network between two people. </w:t>
+    </w:p>
+    <w:p>
+      <w:r>
+        <w:t>The concept of distance in a network varies based on the application; for this application distance is the shortest route through the network between two people</w:t>
+      </w:r>
+      <w:r>
+        <w:t xml:space="preserve">, branch chiefs are </w:t>
+      </w:r>
+      <w:proofErr w:type="gramStart"/>
+      <w:r>
+        <w:t>a distance of one</w:t>
+      </w:r>
+      <w:proofErr w:type="gramEnd"/>
+      <w:r>
+        <w:t xml:space="preserve"> from their division director, 2 from their center directors, and so on</w:t>
+      </w:r>
+      <w:r>
+        <w:t xml:space="preserve">. </w:t>
       </w:r>
       <w:r>
         <w:t>T</w:t>
@@ -298,19 +357,16 @@
         <w:t xml:space="preserve">The edge list was </w:t>
       </w:r>
       <w:r>
-        <w:t>imported into R and used the igraph package to create the network.  Edges are not assumed to be directional and the current structure assumes that there is a single manager per node.  Th</w:t>
-      </w:r>
-      <w:r>
-        <w:t>ese</w:t>
-      </w:r>
-      <w:r>
-        <w:t xml:space="preserve"> assumption</w:t>
-      </w:r>
-      <w:r>
-        <w:t>s</w:t>
-      </w:r>
-      <w:r>
-        <w:t xml:space="preserve"> can be modified.  </w:t>
+        <w:t xml:space="preserve">imported into R and used the </w:t>
+      </w:r>
+      <w:r>
+        <w:rPr>
+          <w:i/>
+        </w:rPr>
+        <w:t>igraph</w:t>
+      </w:r>
+      <w:r>
+        <w:t xml:space="preserve"> package to create the network.  Edges are not assumed to be directional and the current structure assumes that there is a single manager per node.</w:t>
       </w:r>
     </w:p>
     <w:p>
@@ -344,19 +400,59 @@
         <w:t xml:space="preserve">. </w:t>
       </w:r>
       <w:r>
-        <w:t xml:space="preserve">  A group size algorithm was developed that, by default, seeks to balance the number of groups and the number of people in those groups.  For example, if there were 100 people, the algorithm would divide them into 10 groups of 10.  If there were 101, then 9 groups of 10 and 1 group of all.  The algorithm uses the closest perfect square (e.g. 10 for 101) as the starting point for group sizes and creates groups of different sizes as needed by the number of people specified.  It also defaults to having more people in a group than more groups.  However, </w:t>
-      </w:r>
-      <w:r>
-        <w:t xml:space="preserve">facilities may be constraining so that the default algorithm may determine more groups than there is breakout space. Thus, </w:t>
-      </w:r>
-      <w:r>
-        <w:t xml:space="preserve">the algorithm has the option of allowing for group size to be specified, in which case it </w:t>
+        <w:t xml:space="preserve">  A group size algorithm was developed that, by default, seeks to balance the number of groups and the number of people in those groups.  For example, if there were 100 people, the algorithm would divide them into 10 groups of 10.  If there were 101, then 9 groups of 10 and 1 group of </w:t>
+      </w:r>
+      <w:r>
+        <w:t>11</w:t>
+      </w:r>
+      <w:r>
+        <w:t xml:space="preserve">.  The algorithm uses the closest perfect square (e.g. 10 for 101) as the starting point for group sizes and creates groups of different sizes as needed by the number of people </w:t>
+      </w:r>
+      <w:r>
+        <w:t>needing to be grouped</w:t>
+      </w:r>
+      <w:r>
+        <w:t>.</w:t>
+      </w:r>
+      <w:r>
+        <w:t xml:space="preserve">  </w:t>
+      </w:r>
+      <w:r>
+        <w:t xml:space="preserve">However, </w:t>
+      </w:r>
+      <w:r>
+        <w:t>it is understood</w:t>
+      </w:r>
+      <w:r>
+        <w:t xml:space="preserve"> that there </w:t>
+      </w:r>
+      <w:r>
+        <w:t>may be constraints on the total number of groups for a given venue</w:t>
+      </w:r>
+      <w:r>
+        <w:t xml:space="preserve">. Thus, </w:t>
+      </w:r>
+      <w:r>
+        <w:t xml:space="preserve">the algorithm has the option of allowing for </w:t>
+      </w:r>
+      <w:r>
+        <w:t>the number of groups</w:t>
+      </w:r>
+      <w:r>
+        <w:t xml:space="preserve"> to be specified, in which case it </w:t>
       </w:r>
       <w:r>
         <w:t xml:space="preserve">is balances the number of people among the number of groups specified.  </w:t>
       </w:r>
       <w:r>
-        <w:t>In either case there are at most 2 different groups sizes</w:t>
+        <w:t xml:space="preserve">The </w:t>
+      </w:r>
+      <w:r>
+        <w:lastRenderedPageBreak/>
+        <w:t>algorithm will never return more than</w:t>
+      </w:r>
+      <w:r>
+        <w:t xml:space="preserve"> 2 different groups sizes</w:t>
       </w:r>
       <w:r>
         <w:t>. F</w:t>
@@ -365,7 +461,7 @@
         <w:t xml:space="preserve">or example, 103 people will be grouped into 7 groups of 10 and 3 groups of 11, as opposed to 8 groups of 10, 1 group of 11, and 1 group of 12.  </w:t>
       </w:r>
       <w:r>
-        <w:t xml:space="preserve">Also, group size differs by no more than one, so that 102 people will be in 8 groups of 10 and 2 groups of 11, as opposed to 9 groups of 10 and 1 groups of 12.  </w:t>
+        <w:t xml:space="preserve">Also, group size differs by no more than one, so that 102 people will be in 8 groups of 10 and 2 groups of 11, as opposed to 9 groups of 10 and 1 group of 12.  </w:t>
       </w:r>
       <w:r>
         <w:t xml:space="preserve">The exact </w:t>
@@ -374,7 +470,13 @@
         <w:t xml:space="preserve">form of the </w:t>
       </w:r>
       <w:r>
-        <w:t>algorithm is in the R Code provided as Supplement B.</w:t>
+        <w:t xml:space="preserve">algorithm is in the R Code provided </w:t>
+      </w:r>
+      <w:r>
+        <w:t>in</w:t>
+      </w:r>
+      <w:r>
+        <w:t xml:space="preserve"> Supplement B.</w:t>
       </w:r>
     </w:p>
     <w:p>
@@ -382,7 +484,6 @@
         <w:pStyle w:val="Heading2"/>
       </w:pPr>
       <w:r>
-        <w:lastRenderedPageBreak/>
         <w:t>Grouping Algorithms</w:t>
       </w:r>
     </w:p>
@@ -400,10 +501,16 @@
         <w:t>,</w:t>
       </w:r>
       <w:r>
-        <w:t xml:space="preserve"> the effect of different grouping strategies can be explored.  Three grouping strategies were </w:t>
-      </w:r>
-      <w:r>
-        <w:t>explored</w:t>
+        <w:t xml:space="preserve"> the effect of different grouping strategies can be explored.  </w:t>
+      </w:r>
+      <w:r>
+        <w:t>In this work, t</w:t>
+      </w:r>
+      <w:r>
+        <w:t xml:space="preserve">hree grouping strategies were </w:t>
+      </w:r>
+      <w:r>
+        <w:t>derived and studied</w:t>
       </w:r>
       <w:r>
         <w:t>; “</w:t>
@@ -415,6 +522,9 @@
         <w:t xml:space="preserve">gregarious” </w:t>
       </w:r>
       <w:r>
+        <w:t xml:space="preserve">a </w:t>
+      </w:r>
+      <w:r>
         <w:t>maximum distance grouping</w:t>
       </w:r>
       <w:r>
@@ -439,6 +549,9 @@
         <w:t xml:space="preserve"> </w:t>
       </w:r>
       <w:r>
+        <w:t xml:space="preserve">a </w:t>
+      </w:r>
+      <w:r>
         <w:t xml:space="preserve">minimum distance </w:t>
       </w:r>
       <w:r>
@@ -454,6 +567,9 @@
         <w:t xml:space="preserve">pass out playing cards or draw numbers from a hat” </w:t>
       </w:r>
       <w:r>
+        <w:t xml:space="preserve">a </w:t>
+      </w:r>
+      <w:r>
         <w:t xml:space="preserve">random </w:t>
       </w:r>
       <w:r>
@@ -466,10 +582,22 @@
         <w:t xml:space="preserve"> </w:t>
       </w:r>
       <w:r>
-        <w:t>For each strategy an algorithm was developed and programmed in R</w:t>
-      </w:r>
-      <w:r>
-        <w:t xml:space="preserve"> (available in Supplement B).  </w:t>
+        <w:t xml:space="preserve">For each </w:t>
+      </w:r>
+      <w:r>
+        <w:t xml:space="preserve">grouping </w:t>
+      </w:r>
+      <w:r>
+        <w:t>strategy an algorithm was developed and programmed in R</w:t>
+      </w:r>
+      <w:r>
+        <w:t xml:space="preserve"> (</w:t>
+      </w:r>
+      <w:r>
+        <w:t xml:space="preserve">R code is </w:t>
+      </w:r>
+      <w:r>
+        <w:t xml:space="preserve">available in Supplement B).  </w:t>
       </w:r>
     </w:p>
     <w:p>
@@ -480,10 +608,33 @@
         <w:t>,</w:t>
       </w:r>
       <w:r>
-        <w:t xml:space="preserve"> an edge is added between every individual in the new group, so that any pair of individuals in the group are at most a distance of 1 from each other. Thus, groups, new connections are made, become complete subgraphs of the network. </w:t>
-      </w:r>
-      <w:r>
-        <w:t xml:space="preserve">Another assumption is that no one can be in more than one group.  </w:t>
+        <w:t xml:space="preserve"> an edge is added between every individual in the new group, so that any pair of individuals in the group are at most </w:t>
+      </w:r>
+      <w:proofErr w:type="gramStart"/>
+      <w:r>
+        <w:t>a distance of 1</w:t>
+      </w:r>
+      <w:proofErr w:type="gramEnd"/>
+      <w:r>
+        <w:t xml:space="preserve"> from each other. Thus, groups, </w:t>
+      </w:r>
+      <w:r>
+        <w:t>once chosen,</w:t>
+      </w:r>
+      <w:r>
+        <w:t xml:space="preserve"> are made</w:t>
+      </w:r>
+      <w:r>
+        <w:t xml:space="preserve"> to be </w:t>
+      </w:r>
+      <w:r>
+        <w:t xml:space="preserve">complete subgraphs of the network. </w:t>
+      </w:r>
+      <w:r>
+        <w:t>In addition to complete connectivity of groups, a</w:t>
+      </w:r>
+      <w:r>
+        <w:t xml:space="preserve">nother assumption is that no one can be in more than one group.  </w:t>
       </w:r>
     </w:p>
     <w:p>
@@ -502,13 +653,22 @@
     </w:p>
     <w:p>
       <w:r>
-        <w:t xml:space="preserve">A random grouping algorithm was developed as both a conceptual and </w:t>
+        <w:t>The</w:t>
+      </w:r>
+      <w:r>
+        <w:t xml:space="preserve"> random grouping algorithm was developed as both a conceptual and </w:t>
       </w:r>
       <w:r>
         <w:t>computational baseline.  In this strategy, groups of the specified number of individuals are chos</w:t>
       </w:r>
       <w:r>
-        <w:t>en at</w:t>
+        <w:t xml:space="preserve">en </w:t>
+      </w:r>
+      <w:r>
+        <w:t xml:space="preserve">completely </w:t>
+      </w:r>
+      <w:r>
+        <w:t>at</w:t>
       </w:r>
       <w:r>
         <w:t xml:space="preserve"> random</w:t>
@@ -525,7 +685,13 @@
         <w:t>In the case of non-random grouping, there are two sets of decisions to be made. 1) How is the first group member chosen, 2) How are subsequent group members chosen.</w:t>
       </w:r>
       <w:r>
-        <w:t xml:space="preserve">  In some cases, the same technique can be used for choosing the first and then all group members, but it doesn’t have to be so.</w:t>
+        <w:t xml:space="preserve">  In some cases, the same technique can be used for choosing the first and then all </w:t>
+      </w:r>
+      <w:r>
+        <w:t xml:space="preserve">subsequent </w:t>
+      </w:r>
+      <w:r>
+        <w:t>group members, but it doesn’t have to be so.</w:t>
       </w:r>
     </w:p>
     <w:p>
@@ -604,7 +770,15 @@
         <w:t xml:space="preserve">in the network. For example, </w:t>
       </w:r>
       <w:r>
-        <w:t>the IO office representative is at most a distance of 3 away from any other manager, but branch chiefs in different centers are all a distance of 6 away from each other</w:t>
+        <w:t xml:space="preserve">the IO office representative is at most </w:t>
+      </w:r>
+      <w:proofErr w:type="gramStart"/>
+      <w:r>
+        <w:t>a distance of 3</w:t>
+      </w:r>
+      <w:proofErr w:type="gramEnd"/>
+      <w:r>
+        <w:t xml:space="preserve"> away from any other manager, but branch chiefs in different centers are all a distance of 6 away from each other</w:t>
       </w:r>
       <w:r>
         <w:t>.  So, if there are any ungrouped branch chiefs from different offices, they will be chosen as the first member of any new groups</w:t>
@@ -637,523 +811,20 @@
         <w:t xml:space="preserve"> are a maximal distance away.</w:t>
       </w:r>
       <w:r>
-        <w:t xml:space="preserve"> See Figures ### for a visualization of this algorithm in action.</w:t>
-      </w:r>
-    </w:p>
-    <w:p>
-      <w:pPr>
-        <w:pStyle w:val="Heading3"/>
-      </w:pPr>
-      <w:r>
-        <w:t>Minimum Distance –</w:t>
-      </w:r>
-      <w:r>
         <w:t xml:space="preserve"> </w:t>
       </w:r>
-      <w:r>
-        <w:rPr>
-          <w:i/>
-        </w:rPr>
-        <w:t>Shy</w:t>
-      </w:r>
-      <w:r>
-        <w:rPr>
-          <w:i/>
-        </w:rPr>
-        <w:t xml:space="preserve"> Grouping</w:t>
-      </w:r>
-      <w:r>
-        <w:t>:</w:t>
-      </w:r>
-    </w:p>
-    <w:p>
-      <w:r>
-        <w:t xml:space="preserve">The shy approach to grouping is, in some senses, the opposite of the gregarious algorithm.  Once a first group member is chosen, all subsequent group members are randomly chosen from those that are a minimum distance away.  For example, if a branch chief is the first member in a new group, the next member will always be the division director (if they aren’t already in a group).  Grouping proceeds in this way, preferentially adding group members based on those that are closest to the first member.  The first individual in the group is randomly chosen from among those individuals that have a distance in the network that is minimum globally.  This choice of starting </w:t>
-      </w:r>
-      <w:r>
-        <w:t xml:space="preserve">individual will preferentially choose individuals that have higher degree, since degree is equivalent to the number of connections of length 1 that an individual has.  </w:t>
-      </w:r>
-      <w:r>
-        <w:t>Before any group</w:t>
-      </w:r>
-      <w:r>
-        <w:t>ing</w:t>
-      </w:r>
-      <w:r>
-        <w:t xml:space="preserve">, all individuals in the ORD network have at least one person they are a distance of </w:t>
-      </w:r>
-      <w:r>
-        <w:t>1</w:t>
-      </w:r>
-      <w:r>
-        <w:t xml:space="preserve"> from, however, branch chiefs each only have a single connection of length 1, to their division director, whereas division directors and other upper management can (and often do) have more connections of distance 1.  Therefore</w:t>
-      </w:r>
-      <w:r>
-        <w:t>,</w:t>
-      </w:r>
-      <w:r>
-        <w:t xml:space="preserve"> upper management are preferentially chosen to start new groups, </w:t>
-      </w:r>
-      <w:r>
-        <w:lastRenderedPageBreak/>
-        <w:t xml:space="preserve">this is in opposition to the maximum algorithm where branch chiefs are </w:t>
-      </w:r>
-      <w:r>
-        <w:t>preferentially</w:t>
-      </w:r>
-      <w:r>
-        <w:t xml:space="preserve"> chosen to start new groups.  </w:t>
-      </w:r>
-    </w:p>
-    <w:p>
-      <w:pPr>
-        <w:pStyle w:val="Heading1"/>
-      </w:pPr>
-      <w:r>
-        <w:t>Results and Discussion</w:t>
-      </w:r>
-    </w:p>
-    <w:p>
-      <w:pPr>
-        <w:pStyle w:val="Heading2"/>
-      </w:pPr>
-      <w:r>
-        <w:t>The ORD Network</w:t>
-      </w:r>
-    </w:p>
-    <w:p>
-      <w:r>
-        <w:t xml:space="preserve">Under the new organization the ORD network of managers has the following basic attributes.  There are 126 nodes, 125 edges.  The current network is considered a rooted tree, with the IO office as the root.  A visualization of the network is given in Figure ##.  </w:t>
-      </w:r>
-    </w:p>
-    <w:p>
-      <w:r>
-        <w:rPr>
-          <w:noProof/>
-        </w:rPr>
-        <w:drawing>
-          <wp:anchor distT="0" distB="0" distL="114300" distR="114300" simplePos="0" relativeHeight="251663360" behindDoc="1" locked="0" layoutInCell="1" allowOverlap="1" wp14:anchorId="381C678C" wp14:editId="3A81E128">
-            <wp:simplePos x="0" y="0"/>
-            <wp:positionH relativeFrom="column">
-              <wp:posOffset>1836420</wp:posOffset>
-            </wp:positionH>
-            <wp:positionV relativeFrom="paragraph">
-              <wp:posOffset>53340</wp:posOffset>
-            </wp:positionV>
-            <wp:extent cx="4295775" cy="3983355"/>
-            <wp:effectExtent l="0" t="0" r="9525" b="0"/>
-            <wp:wrapTight wrapText="bothSides">
-              <wp:wrapPolygon edited="0">
-                <wp:start x="0" y="0"/>
-                <wp:lineTo x="0" y="21486"/>
-                <wp:lineTo x="21552" y="21486"/>
-                <wp:lineTo x="21552" y="0"/>
-                <wp:lineTo x="0" y="0"/>
-              </wp:wrapPolygon>
-            </wp:wrapTight>
-            <wp:docPr id="5" name="Picture 5"/>
-            <wp:cNvGraphicFramePr>
-              <a:graphicFrameLocks xmlns:a="http://schemas.openxmlformats.org/drawingml/2006/main" noChangeAspect="1"/>
-            </wp:cNvGraphicFramePr>
-            <a:graphic xmlns:a="http://schemas.openxmlformats.org/drawingml/2006/main">
-              <a:graphicData uri="http://schemas.openxmlformats.org/drawingml/2006/picture">
-                <pic:pic xmlns:pic="http://schemas.openxmlformats.org/drawingml/2006/picture">
-                  <pic:nvPicPr>
-                    <pic:cNvPr id="5" name="304244C.tmp"/>
-                    <pic:cNvPicPr/>
-                  </pic:nvPicPr>
-                  <pic:blipFill>
-                    <a:blip r:embed="rId4">
-                      <a:extLst>
-                        <a:ext uri="{28A0092B-C50C-407E-A947-70E740481C1C}">
-                          <a14:useLocalDpi xmlns:a14="http://schemas.microsoft.com/office/drawing/2010/main" val="0"/>
-                        </a:ext>
-                      </a:extLst>
-                    </a:blip>
-                    <a:stretch>
-                      <a:fillRect/>
-                    </a:stretch>
-                  </pic:blipFill>
-                  <pic:spPr>
-                    <a:xfrm>
-                      <a:off x="0" y="0"/>
-                      <a:ext cx="4295775" cy="3983355"/>
-                    </a:xfrm>
-                    <a:prstGeom prst="rect">
-                      <a:avLst/>
-                    </a:prstGeom>
-                  </pic:spPr>
-                </pic:pic>
-              </a:graphicData>
-            </a:graphic>
-            <wp14:sizeRelH relativeFrom="margin">
-              <wp14:pctWidth>0</wp14:pctWidth>
-            </wp14:sizeRelH>
-            <wp14:sizeRelV relativeFrom="margin">
-              <wp14:pctHeight>0</wp14:pctHeight>
-            </wp14:sizeRelV>
-          </wp:anchor>
-        </w:drawing>
-      </w:r>
-      <w:r>
-        <w:t xml:space="preserve">In this network the following can be observed - the most remote connections are those between branch chiefs in different office/centers, these are distance 6 in the network. All direct supervisory links are distance 1.  The average distance of </w:t>
-      </w:r>
-      <w:r>
-        <w:t xml:space="preserve">all </w:t>
-      </w:r>
-      <w:r>
-        <w:t xml:space="preserve">managers in the ORD network is 4.8.  The IO is an average distance of </w:t>
-      </w:r>
-      <w:r>
-        <w:t>2.</w:t>
-      </w:r>
-      <w:r>
-        <w:t>6</w:t>
-      </w:r>
-      <w:r>
-        <w:t xml:space="preserve"> from the rest of the managers and branch chiefs are an average distance of </w:t>
-      </w:r>
-      <w:r>
-        <w:t>5.1</w:t>
-      </w:r>
-      <w:r>
-        <w:t xml:space="preserve"> from the rest of the managers</w:t>
-      </w:r>
-      <w:r>
-        <w:t>.</w:t>
-      </w:r>
-    </w:p>
-    <w:p>
-      <w:pPr>
-        <w:pStyle w:val="Heading2"/>
-      </w:pPr>
-      <w:r>
-        <w:t>Grouping</w:t>
-      </w:r>
-      <w:r>
-        <w:t xml:space="preserve"> Results</w:t>
-      </w:r>
-    </w:p>
-    <w:p>
-      <w:pPr>
-        <w:pStyle w:val="Heading3"/>
-      </w:pPr>
-      <w:r>
-        <w:t>Group Size</w:t>
-      </w:r>
-    </w:p>
-    <w:p>
-      <w:r>
-        <w:t xml:space="preserve">Using the group size algorithm, the 126 people in the network were broken down into 11 groups.  5 of the groups had 12 people and 6 of the groups had 11.  </w:t>
-      </w:r>
-      <w:r>
-        <w:t xml:space="preserve">The edges created by groups of this size is 660.  </w:t>
-      </w:r>
-    </w:p>
-    <w:p>
-      <w:r>
-        <w:t>Different group sizes create different numbers of new connections, even if the number of people being grouped doesn’t change.</w:t>
-      </w:r>
-      <w:r>
-        <w:t xml:space="preserve">  A plot of the number of new connections made by group size using the group size algorithm for the ORD network is given in Figure ###.</w:t>
-      </w:r>
-      <w:r>
-        <w:t xml:space="preserve">  As it can be seen, t</w:t>
-      </w:r>
-      <w:r>
-        <w:t>he number of new connections decreases monotonically as group size decreases</w:t>
-      </w:r>
-      <w:r>
-        <w:t>, i</w:t>
-      </w:r>
-      <w:r>
-        <w:t xml:space="preserve">n other words, as group sizes become </w:t>
-      </w:r>
-      <w:r>
-        <w:rPr>
-          <w:noProof/>
-        </w:rPr>
-        <w:lastRenderedPageBreak/>
-        <w:drawing>
-          <wp:anchor distT="0" distB="0" distL="114300" distR="114300" simplePos="0" relativeHeight="251665408" behindDoc="1" locked="0" layoutInCell="1" allowOverlap="1" wp14:anchorId="58816B76" wp14:editId="23A788C9">
-            <wp:simplePos x="0" y="0"/>
-            <wp:positionH relativeFrom="column">
-              <wp:posOffset>2133600</wp:posOffset>
-            </wp:positionH>
-            <wp:positionV relativeFrom="paragraph">
-              <wp:posOffset>0</wp:posOffset>
-            </wp:positionV>
-            <wp:extent cx="3590925" cy="2751455"/>
-            <wp:effectExtent l="0" t="0" r="9525" b="0"/>
-            <wp:wrapTight wrapText="bothSides">
-              <wp:wrapPolygon edited="0">
-                <wp:start x="0" y="0"/>
-                <wp:lineTo x="0" y="21386"/>
-                <wp:lineTo x="21543" y="21386"/>
-                <wp:lineTo x="21543" y="0"/>
-                <wp:lineTo x="0" y="0"/>
-              </wp:wrapPolygon>
-            </wp:wrapTight>
-            <wp:docPr id="4" name="Picture 4"/>
-            <wp:cNvGraphicFramePr>
-              <a:graphicFrameLocks xmlns:a="http://schemas.openxmlformats.org/drawingml/2006/main" noChangeAspect="1"/>
-            </wp:cNvGraphicFramePr>
-            <a:graphic xmlns:a="http://schemas.openxmlformats.org/drawingml/2006/main">
-              <a:graphicData uri="http://schemas.openxmlformats.org/drawingml/2006/picture">
-                <pic:pic xmlns:pic="http://schemas.openxmlformats.org/drawingml/2006/picture">
-                  <pic:nvPicPr>
-                    <pic:cNvPr id="4" name="35CA452.tmp"/>
-                    <pic:cNvPicPr/>
-                  </pic:nvPicPr>
-                  <pic:blipFill>
-                    <a:blip r:embed="rId5">
-                      <a:extLst>
-                        <a:ext uri="{28A0092B-C50C-407E-A947-70E740481C1C}">
-                          <a14:useLocalDpi xmlns:a14="http://schemas.microsoft.com/office/drawing/2010/main" val="0"/>
-                        </a:ext>
-                      </a:extLst>
-                    </a:blip>
-                    <a:stretch>
-                      <a:fillRect/>
-                    </a:stretch>
-                  </pic:blipFill>
-                  <pic:spPr>
-                    <a:xfrm>
-                      <a:off x="0" y="0"/>
-                      <a:ext cx="3590925" cy="2751455"/>
-                    </a:xfrm>
-                    <a:prstGeom prst="rect">
-                      <a:avLst/>
-                    </a:prstGeom>
-                  </pic:spPr>
-                </pic:pic>
-              </a:graphicData>
-            </a:graphic>
-            <wp14:sizeRelH relativeFrom="margin">
-              <wp14:pctWidth>0</wp14:pctWidth>
-            </wp14:sizeRelH>
-            <wp14:sizeRelV relativeFrom="margin">
-              <wp14:pctHeight>0</wp14:pctHeight>
-            </wp14:sizeRelV>
-          </wp:anchor>
-        </w:drawing>
-      </w:r>
-      <w:r>
-        <w:t xml:space="preserve">smaller and smaller, less connections are made through the grouping exercise. The extreme cases include everyone in a single group, where the maximum number of connections </w:t>
-      </w:r>
-      <w:r>
-        <w:t>are</w:t>
-      </w:r>
-      <w:r>
-        <w:t xml:space="preserve"> made.  The other extreme case is if everyone were in their own group, in which case no new connections </w:t>
-      </w:r>
-      <w:r>
-        <w:t>are</w:t>
-      </w:r>
-      <w:r>
-        <w:t xml:space="preserve"> made.</w:t>
-      </w:r>
-    </w:p>
-    <w:p>
-      <w:pPr>
-        <w:pStyle w:val="Heading3"/>
-      </w:pPr>
-      <w:r>
-        <w:t>Grouping Strategies</w:t>
-      </w:r>
-    </w:p>
-    <w:p>
-      <w:r>
-        <w:rPr>
-          <w:noProof/>
-        </w:rPr>
-        <w:drawing>
-          <wp:anchor distT="0" distB="0" distL="114300" distR="114300" simplePos="0" relativeHeight="251661312" behindDoc="1" locked="0" layoutInCell="1" allowOverlap="1" wp14:anchorId="002666D1" wp14:editId="3EDFAAF7">
-            <wp:simplePos x="0" y="0"/>
-            <wp:positionH relativeFrom="column">
-              <wp:posOffset>28575</wp:posOffset>
-            </wp:positionH>
-            <wp:positionV relativeFrom="paragraph">
-              <wp:posOffset>1448435</wp:posOffset>
-            </wp:positionV>
-            <wp:extent cx="4286250" cy="4017010"/>
-            <wp:effectExtent l="0" t="0" r="0" b="2540"/>
-            <wp:wrapTight wrapText="bothSides">
-              <wp:wrapPolygon edited="0">
-                <wp:start x="0" y="0"/>
-                <wp:lineTo x="0" y="21511"/>
-                <wp:lineTo x="21504" y="21511"/>
-                <wp:lineTo x="21504" y="0"/>
-                <wp:lineTo x="0" y="0"/>
-              </wp:wrapPolygon>
-            </wp:wrapTight>
-            <wp:docPr id="3" name="Picture 3"/>
-            <wp:cNvGraphicFramePr>
-              <a:graphicFrameLocks xmlns:a="http://schemas.openxmlformats.org/drawingml/2006/main" noChangeAspect="1"/>
-            </wp:cNvGraphicFramePr>
-            <a:graphic xmlns:a="http://schemas.openxmlformats.org/drawingml/2006/main">
-              <a:graphicData uri="http://schemas.openxmlformats.org/drawingml/2006/picture">
-                <pic:pic xmlns:pic="http://schemas.openxmlformats.org/drawingml/2006/picture">
-                  <pic:nvPicPr>
-                    <pic:cNvPr id="3" name="1603281.tmp"/>
-                    <pic:cNvPicPr/>
-                  </pic:nvPicPr>
-                  <pic:blipFill>
-                    <a:blip r:embed="rId6">
-                      <a:extLst>
-                        <a:ext uri="{28A0092B-C50C-407E-A947-70E740481C1C}">
-                          <a14:useLocalDpi xmlns:a14="http://schemas.microsoft.com/office/drawing/2010/main" val="0"/>
-                        </a:ext>
-                      </a:extLst>
-                    </a:blip>
-                    <a:stretch>
-                      <a:fillRect/>
-                    </a:stretch>
-                  </pic:blipFill>
-                  <pic:spPr>
-                    <a:xfrm>
-                      <a:off x="0" y="0"/>
-                      <a:ext cx="4286250" cy="4017010"/>
-                    </a:xfrm>
-                    <a:prstGeom prst="rect">
-                      <a:avLst/>
-                    </a:prstGeom>
-                  </pic:spPr>
-                </pic:pic>
-              </a:graphicData>
-            </a:graphic>
-            <wp14:sizeRelH relativeFrom="margin">
-              <wp14:pctWidth>0</wp14:pctWidth>
-            </wp14:sizeRelH>
-            <wp14:sizeRelV relativeFrom="margin">
-              <wp14:pctHeight>0</wp14:pctHeight>
-            </wp14:sizeRelV>
-          </wp:anchor>
-        </w:drawing>
-      </w:r>
-      <w:r>
-        <w:t xml:space="preserve">Each grouping technique has a stochastic element to it. The random technique is completely so. While the stochastic elements to the gregarious and shy groupings, result from making uniformly random choices among possible new connections if they are a maximum or minimum distance from the first group member, which is also chosen at random. For example, if a branch chief is the first group member chosen in the gregarious grouping, any other branch chief from a different office is equally like to be chosen and added to the group since they are all a maximum distance (6) away.  If a division director is chosen to start a group in the shy grouping approach, their center director or any of their branch chiefs will be added to the group with equal probability, since they are all a minimum distance (1) away. To account for stochasticity in the grouping algorithms, the network grouping was repeated 100 times for each </w:t>
-      </w:r>
-      <w:r>
-        <w:t>grouping strategy</w:t>
-      </w:r>
-      <w:r>
-        <w:t xml:space="preserve">, </w:t>
-      </w:r>
-      <w:r>
-        <w:t>F</w:t>
-      </w:r>
-      <w:r>
-        <w:t>igure</w:t>
-      </w:r>
-      <w:r>
-        <w:t>s</w:t>
-      </w:r>
-      <w:r>
-        <w:t xml:space="preserve"> ### and ### show the results.</w:t>
-      </w:r>
-    </w:p>
-    <w:p/>
-    <w:p>
-      <w:r>
-        <w:rPr>
-          <w:noProof/>
-        </w:rPr>
-        <w:lastRenderedPageBreak/>
-        <w:drawing>
-          <wp:anchor distT="0" distB="0" distL="114300" distR="114300" simplePos="0" relativeHeight="251666432" behindDoc="1" locked="0" layoutInCell="1" allowOverlap="1" wp14:anchorId="1D42208B" wp14:editId="4F3B5D60">
-            <wp:simplePos x="0" y="0"/>
-            <wp:positionH relativeFrom="column">
-              <wp:posOffset>1571625</wp:posOffset>
-            </wp:positionH>
-            <wp:positionV relativeFrom="paragraph">
-              <wp:posOffset>0</wp:posOffset>
-            </wp:positionV>
-            <wp:extent cx="4314825" cy="3719830"/>
-            <wp:effectExtent l="0" t="0" r="9525" b="0"/>
-            <wp:wrapTight wrapText="bothSides">
-              <wp:wrapPolygon edited="0">
-                <wp:start x="0" y="0"/>
-                <wp:lineTo x="0" y="21460"/>
-                <wp:lineTo x="21552" y="21460"/>
-                <wp:lineTo x="21552" y="0"/>
-                <wp:lineTo x="0" y="0"/>
-              </wp:wrapPolygon>
-            </wp:wrapTight>
-            <wp:docPr id="8" name="Picture 8"/>
-            <wp:cNvGraphicFramePr>
-              <a:graphicFrameLocks xmlns:a="http://schemas.openxmlformats.org/drawingml/2006/main" noChangeAspect="1"/>
-            </wp:cNvGraphicFramePr>
-            <a:graphic xmlns:a="http://schemas.openxmlformats.org/drawingml/2006/main">
-              <a:graphicData uri="http://schemas.openxmlformats.org/drawingml/2006/picture">
-                <pic:pic xmlns:pic="http://schemas.openxmlformats.org/drawingml/2006/picture">
-                  <pic:nvPicPr>
-                    <pic:cNvPr id="8" name="35C8144.tmp"/>
-                    <pic:cNvPicPr/>
-                  </pic:nvPicPr>
-                  <pic:blipFill>
-                    <a:blip r:embed="rId7">
-                      <a:extLst>
-                        <a:ext uri="{28A0092B-C50C-407E-A947-70E740481C1C}">
-                          <a14:useLocalDpi xmlns:a14="http://schemas.microsoft.com/office/drawing/2010/main" val="0"/>
-                        </a:ext>
-                      </a:extLst>
-                    </a:blip>
-                    <a:stretch>
-                      <a:fillRect/>
-                    </a:stretch>
-                  </pic:blipFill>
-                  <pic:spPr>
-                    <a:xfrm>
-                      <a:off x="0" y="0"/>
-                      <a:ext cx="4314825" cy="3719830"/>
-                    </a:xfrm>
-                    <a:prstGeom prst="rect">
-                      <a:avLst/>
-                    </a:prstGeom>
-                  </pic:spPr>
-                </pic:pic>
-              </a:graphicData>
-            </a:graphic>
-            <wp14:sizeRelH relativeFrom="margin">
-              <wp14:pctWidth>0</wp14:pctWidth>
-            </wp14:sizeRelH>
-            <wp14:sizeRelV relativeFrom="margin">
-              <wp14:pctHeight>0</wp14:pctHeight>
-            </wp14:sizeRelV>
-          </wp:anchor>
-        </w:drawing>
-      </w:r>
-      <w:r>
-        <w:t xml:space="preserve">Surprisingly, </w:t>
-      </w:r>
-      <w:r>
-        <w:t xml:space="preserve">the random grouping approach turned out be the most effective of the three at lowering the average distance in the network.  The gregarious grouping was second, and the shy grouping, was, unsurprisingly, the worst at building connectivity. </w:t>
-      </w:r>
-    </w:p>
-    <w:p>
-      <w:r>
-        <w:t xml:space="preserve">The random and gregarious grouping strategies were very close in result, and the random grouping had a higher variance than did the gregarious strategy.  </w:t>
-      </w:r>
-      <w:r>
-        <w:t>The shy grouping had the largest variance.  This, again, is su</w:t>
-      </w:r>
-      <w:r>
-        <w:t>r</w:t>
-      </w:r>
-      <w:r>
-        <w:t>prising, since one might anticipate that the random grouping would have the largest variance of the three approaches.  Further investigation is needed to understand why the shy algorithm</w:t>
-      </w:r>
-      <w:r>
-        <w:t xml:space="preserve"> shows the largest variance, one idea is this:  </w:t>
-      </w:r>
-      <w:r>
-        <w:t xml:space="preserve">since every person in the network has a connection of distance one, anyone can be chosen to start the groups, whereas in the gregarious grouping not all individuals have connections of distance 6, therefore, all of those individuals will be chosen to start the groups before anyone else.  </w:t>
-      </w:r>
-      <w:r>
-        <w:t xml:space="preserve">An animation for sequential grouping in the gregarious and shy algorithms are hyperlinked here, </w:t>
-      </w:r>
-      <w:hyperlink r:id="rId8" w:history="1">
+    </w:p>
+    <w:p>
+      <w:r>
+        <w:t>A</w:t>
+      </w:r>
+      <w:r>
+        <w:t xml:space="preserve"> visualization of this algorithm in action</w:t>
+      </w:r>
+      <w:r>
+        <w:t xml:space="preserve"> is available here, </w:t>
+      </w:r>
+      <w:hyperlink r:id="rId5" w:history="1">
         <w:r>
           <w:rPr>
             <w:rStyle w:val="Hyperlink"/>
@@ -1162,9 +833,171 @@
         </w:r>
       </w:hyperlink>
       <w:r>
-        <w:t xml:space="preserve">, and here, </w:t>
-      </w:r>
-      <w:hyperlink r:id="rId9" w:history="1">
+        <w:rPr>
+          <w:rStyle w:val="Hyperlink"/>
+          <w:color w:val="auto"/>
+          <w:u w:val="none"/>
+        </w:rPr>
+        <w:t xml:space="preserve">, on Nate </w:t>
+      </w:r>
+      <w:proofErr w:type="spellStart"/>
+      <w:r>
+        <w:rPr>
+          <w:rStyle w:val="Hyperlink"/>
+          <w:color w:val="auto"/>
+          <w:u w:val="none"/>
+        </w:rPr>
+        <w:t>Pollesch’</w:t>
+      </w:r>
+      <w:r>
+        <w:rPr>
+          <w:rStyle w:val="Hyperlink"/>
+          <w:color w:val="auto"/>
+          <w:u w:val="none"/>
+        </w:rPr>
+        <w:t>s</w:t>
+      </w:r>
+      <w:proofErr w:type="spellEnd"/>
+      <w:r>
+        <w:rPr>
+          <w:rStyle w:val="Hyperlink"/>
+          <w:color w:val="auto"/>
+          <w:u w:val="none"/>
+        </w:rPr>
+        <w:t xml:space="preserve"> </w:t>
+      </w:r>
+      <w:proofErr w:type="spellStart"/>
+      <w:r>
+        <w:rPr>
+          <w:rStyle w:val="Hyperlink"/>
+          <w:color w:val="auto"/>
+          <w:u w:val="none"/>
+        </w:rPr>
+        <w:t>Github</w:t>
+      </w:r>
+      <w:proofErr w:type="spellEnd"/>
+      <w:r>
+        <w:rPr>
+          <w:rStyle w:val="Hyperlink"/>
+          <w:color w:val="auto"/>
+          <w:u w:val="none"/>
+        </w:rPr>
+        <w:t xml:space="preserve"> site.</w:t>
+      </w:r>
+    </w:p>
+    <w:p>
+      <w:pPr>
+        <w:pStyle w:val="Heading3"/>
+      </w:pPr>
+      <w:r>
+        <w:t>Minimum Distance –</w:t>
+      </w:r>
+      <w:r>
+        <w:t xml:space="preserve"> </w:t>
+      </w:r>
+      <w:r>
+        <w:rPr>
+          <w:i/>
+        </w:rPr>
+        <w:t>Shy</w:t>
+      </w:r>
+      <w:r>
+        <w:rPr>
+          <w:i/>
+        </w:rPr>
+        <w:t xml:space="preserve"> Grouping</w:t>
+      </w:r>
+      <w:r>
+        <w:t>:</w:t>
+      </w:r>
+    </w:p>
+    <w:p>
+      <w:r>
+        <w:t xml:space="preserve">The shy approach to grouping is, in some senses, the opposite of the gregarious algorithm.  Once a first group member is chosen, all subsequent group members are randomly chosen from those that are a minimum distance away.  For example, if a branch chief is the first member in a new group, the next </w:t>
+      </w:r>
+      <w:r>
+        <w:lastRenderedPageBreak/>
+        <w:t xml:space="preserve">member will always be the division director (if they aren’t already in a group).  Grouping proceeds in this way, preferentially adding group members based on those that are closest to the first member.  The first individual in the group is randomly chosen from among those individuals that have a distance in the network that is </w:t>
+      </w:r>
+      <w:r>
+        <w:t xml:space="preserve">a global </w:t>
+      </w:r>
+      <w:r>
+        <w:t xml:space="preserve">minimum.  </w:t>
+      </w:r>
+    </w:p>
+    <w:p>
+      <w:r>
+        <w:t>Of note, t</w:t>
+      </w:r>
+      <w:r>
+        <w:t xml:space="preserve">his choice of starting </w:t>
+      </w:r>
+      <w:r>
+        <w:t xml:space="preserve">individual will preferentially choose individuals that have higher degree, since degree is equivalent to the number of connections of length 1 that an individual has.  </w:t>
+      </w:r>
+      <w:r>
+        <w:t>Before any group</w:t>
+      </w:r>
+      <w:r>
+        <w:t>ing</w:t>
+      </w:r>
+      <w:r>
+        <w:t xml:space="preserve">, all individuals in the ORD network have at least one person they are </w:t>
+      </w:r>
+      <w:proofErr w:type="gramStart"/>
+      <w:r>
+        <w:t xml:space="preserve">a distance of </w:t>
+      </w:r>
+      <w:r>
+        <w:t>1</w:t>
+      </w:r>
+      <w:proofErr w:type="gramEnd"/>
+      <w:r>
+        <w:t xml:space="preserve"> from, however, branch chiefs each only have a single connection of length 1, </w:t>
+      </w:r>
+      <w:r>
+        <w:t xml:space="preserve">and that is </w:t>
+      </w:r>
+      <w:r>
+        <w:t>to their division director, whereas division directors and other upper management can (and often do) have more connections of distance 1.  Therefore</w:t>
+      </w:r>
+      <w:r>
+        <w:t>,</w:t>
+      </w:r>
+      <w:r>
+        <w:t xml:space="preserve"> upper</w:t>
+      </w:r>
+      <w:r>
+        <w:t>-level</w:t>
+      </w:r>
+      <w:r>
+        <w:t xml:space="preserve"> manage</w:t>
+      </w:r>
+      <w:r>
+        <w:t>rs</w:t>
+      </w:r>
+      <w:r>
+        <w:t xml:space="preserve"> are preferentially chosen to start new groups</w:t>
+      </w:r>
+      <w:r>
+        <w:t xml:space="preserve"> in the shy algorithm</w:t>
+      </w:r>
+      <w:r>
+        <w:t xml:space="preserve">, this is in opposition to the maximum algorithm where branch chiefs are </w:t>
+      </w:r>
+      <w:r>
+        <w:t>preferentially</w:t>
+      </w:r>
+      <w:r>
+        <w:t xml:space="preserve"> chosen to start new groups.  </w:t>
+      </w:r>
+    </w:p>
+    <w:p>
+      <w:r>
+        <w:t xml:space="preserve">A visualization of the shy grouping algorithm in action is available here, </w:t>
+      </w:r>
+      <w:hyperlink r:id="rId6" w:history="1">
         <w:r>
           <w:rPr>
             <w:rStyle w:val="Hyperlink"/>
@@ -1173,14 +1006,1864 @@
         </w:r>
       </w:hyperlink>
       <w:r>
+        <w:rPr>
+          <w:rStyle w:val="Hyperlink"/>
+        </w:rPr>
+        <w:t xml:space="preserve"> </w:t>
+      </w:r>
+      <w:r>
+        <w:rPr>
+          <w:rStyle w:val="Hyperlink"/>
+          <w:color w:val="auto"/>
+          <w:u w:val="none"/>
+        </w:rPr>
+        <w:t xml:space="preserve">on Nate </w:t>
+      </w:r>
+      <w:proofErr w:type="spellStart"/>
+      <w:r>
+        <w:rPr>
+          <w:rStyle w:val="Hyperlink"/>
+          <w:color w:val="auto"/>
+          <w:u w:val="none"/>
+        </w:rPr>
+        <w:t>Pollesch’s</w:t>
+      </w:r>
+      <w:proofErr w:type="spellEnd"/>
+      <w:r>
+        <w:rPr>
+          <w:rStyle w:val="Hyperlink"/>
+          <w:color w:val="auto"/>
+          <w:u w:val="none"/>
+        </w:rPr>
+        <w:t xml:space="preserve"> </w:t>
+      </w:r>
+      <w:proofErr w:type="spellStart"/>
+      <w:r>
+        <w:rPr>
+          <w:rStyle w:val="Hyperlink"/>
+          <w:color w:val="auto"/>
+          <w:u w:val="none"/>
+        </w:rPr>
+        <w:t>github</w:t>
+      </w:r>
+      <w:proofErr w:type="spellEnd"/>
+      <w:r>
+        <w:rPr>
+          <w:rStyle w:val="Hyperlink"/>
+          <w:color w:val="auto"/>
+          <w:u w:val="none"/>
+        </w:rPr>
+        <w:t xml:space="preserve"> site. </w:t>
+      </w:r>
+    </w:p>
+    <w:p>
+      <w:pPr>
+        <w:pStyle w:val="Heading1"/>
+      </w:pPr>
+      <w:r>
+        <w:rPr>
+          <w:noProof/>
+        </w:rPr>
+        <mc:AlternateContent>
+          <mc:Choice Requires="wpg">
+            <w:drawing>
+              <wp:anchor distT="0" distB="0" distL="114300" distR="114300" simplePos="0" relativeHeight="251658243" behindDoc="1" locked="0" layoutInCell="1" allowOverlap="1" wp14:anchorId="010567DE" wp14:editId="179DB344">
+                <wp:simplePos x="0" y="0"/>
+                <wp:positionH relativeFrom="column">
+                  <wp:posOffset>1584960</wp:posOffset>
+                </wp:positionH>
+                <wp:positionV relativeFrom="paragraph">
+                  <wp:posOffset>92710</wp:posOffset>
+                </wp:positionV>
+                <wp:extent cx="4364355" cy="4799965"/>
+                <wp:effectExtent l="0" t="0" r="17145" b="635"/>
+                <wp:wrapTight wrapText="bothSides">
+                  <wp:wrapPolygon edited="0">
+                    <wp:start x="0" y="0"/>
+                    <wp:lineTo x="0" y="21431"/>
+                    <wp:lineTo x="189" y="21517"/>
+                    <wp:lineTo x="21591" y="21517"/>
+                    <wp:lineTo x="21591" y="0"/>
+                    <wp:lineTo x="0" y="0"/>
+                  </wp:wrapPolygon>
+                </wp:wrapTight>
+                <wp:docPr id="1" name="Group 1"/>
+                <wp:cNvGraphicFramePr/>
+                <a:graphic xmlns:a="http://schemas.openxmlformats.org/drawingml/2006/main">
+                  <a:graphicData uri="http://schemas.microsoft.com/office/word/2010/wordprocessingGroup">
+                    <wpg:wgp>
+                      <wpg:cNvGrpSpPr/>
+                      <wpg:grpSpPr>
+                        <a:xfrm>
+                          <a:off x="0" y="0"/>
+                          <a:ext cx="4364355" cy="4799965"/>
+                          <a:chOff x="0" y="0"/>
+                          <a:chExt cx="4364355" cy="4799965"/>
+                        </a:xfrm>
+                      </wpg:grpSpPr>
+                      <wpg:grpSp>
+                        <wpg:cNvPr id="2" name="Group 2"/>
+                        <wpg:cNvGrpSpPr/>
+                        <wpg:grpSpPr>
+                          <a:xfrm>
+                            <a:off x="68580" y="76200"/>
+                            <a:ext cx="4295775" cy="4723765"/>
+                            <a:chOff x="0" y="0"/>
+                            <a:chExt cx="4295775" cy="4723765"/>
+                          </a:xfrm>
+                        </wpg:grpSpPr>
+                        <pic:pic xmlns:pic="http://schemas.openxmlformats.org/drawingml/2006/picture">
+                          <pic:nvPicPr>
+                            <pic:cNvPr id="6" name="Picture 6"/>
+                            <pic:cNvPicPr>
+                              <a:picLocks noChangeAspect="1"/>
+                            </pic:cNvPicPr>
+                          </pic:nvPicPr>
+                          <pic:blipFill>
+                            <a:blip r:embed="rId7">
+                              <a:extLst>
+                                <a:ext uri="{28A0092B-C50C-407E-A947-70E740481C1C}">
+                                  <a14:useLocalDpi xmlns:a14="http://schemas.microsoft.com/office/drawing/2010/main" val="0"/>
+                                </a:ext>
+                              </a:extLst>
+                            </a:blip>
+                            <a:stretch>
+                              <a:fillRect/>
+                            </a:stretch>
+                          </pic:blipFill>
+                          <pic:spPr>
+                            <a:xfrm>
+                              <a:off x="0" y="0"/>
+                              <a:ext cx="4295775" cy="3983355"/>
+                            </a:xfrm>
+                            <a:prstGeom prst="rect">
+                              <a:avLst/>
+                            </a:prstGeom>
+                          </pic:spPr>
+                        </pic:pic>
+                        <wps:wsp>
+                          <wps:cNvPr id="7" name="Text Box 7"/>
+                          <wps:cNvSpPr txBox="1"/>
+                          <wps:spPr>
+                            <a:xfrm>
+                              <a:off x="0" y="4038600"/>
+                              <a:ext cx="4295775" cy="685165"/>
+                            </a:xfrm>
+                            <a:prstGeom prst="rect">
+                              <a:avLst/>
+                            </a:prstGeom>
+                            <a:solidFill>
+                              <a:prstClr val="white"/>
+                            </a:solidFill>
+                            <a:ln>
+                              <a:noFill/>
+                            </a:ln>
+                          </wps:spPr>
+                          <wps:txbx>
+                            <w:txbxContent>
+                              <w:p>
+                                <w:pPr>
+                                  <w:pStyle w:val="Caption"/>
+                                  <w:rPr>
+                                    <w:noProof/>
+                                    <w:color w:val="000000" w:themeColor="text1"/>
+                                  </w:rPr>
+                                </w:pPr>
+                                <w:r>
+                                  <w:rPr>
+                                    <w:color w:val="000000" w:themeColor="text1"/>
+                                  </w:rPr>
+                                  <w:t xml:space="preserve">Figure </w:t>
+                                </w:r>
+                                <w:r>
+                                  <w:rPr>
+                                    <w:color w:val="000000" w:themeColor="text1"/>
+                                  </w:rPr>
+                                  <w:fldChar w:fldCharType="begin"/>
+                                </w:r>
+                                <w:r>
+                                  <w:rPr>
+                                    <w:color w:val="000000" w:themeColor="text1"/>
+                                  </w:rPr>
+                                  <w:instrText xml:space="preserve"> SEQ Figure \* ARABIC </w:instrText>
+                                </w:r>
+                                <w:r>
+                                  <w:rPr>
+                                    <w:color w:val="000000" w:themeColor="text1"/>
+                                  </w:rPr>
+                                  <w:fldChar w:fldCharType="separate"/>
+                                </w:r>
+                                <w:r>
+                                  <w:rPr>
+                                    <w:noProof/>
+                                    <w:color w:val="000000" w:themeColor="text1"/>
+                                  </w:rPr>
+                                  <w:t>1</w:t>
+                                </w:r>
+                                <w:r>
+                                  <w:rPr>
+                                    <w:color w:val="000000" w:themeColor="text1"/>
+                                  </w:rPr>
+                                  <w:fldChar w:fldCharType="end"/>
+                                </w:r>
+                                <w:r>
+                                  <w:rPr>
+                                    <w:color w:val="000000" w:themeColor="text1"/>
+                                  </w:rPr>
+                                  <w:t>: The Reorganized ORD Network</w:t>
+                                </w:r>
+                                <w:r>
+                                  <w:rPr>
+                                    <w:color w:val="000000" w:themeColor="text1"/>
+                                  </w:rPr>
+                                  <w:t>.  Center/Offices are represented by the largest nodes, followed by divisions and then branches.  This network was assembled based on the proposed reorganization depicted in the diagrams available at https://intranet.ord.epa.gov/about-ord/proposed-ord-organizational-structure</w:t>
+                                </w:r>
+                              </w:p>
+                            </w:txbxContent>
+                          </wps:txbx>
+                          <wps:bodyPr rot="0" spcFirstLastPara="0" vertOverflow="overflow" horzOverflow="overflow" vert="horz" wrap="square" lIns="0" tIns="0" rIns="0" bIns="0" numCol="1" spcCol="0" rtlCol="0" fromWordArt="0" anchor="t" anchorCtr="0" forceAA="0" compatLnSpc="1">
+                            <a:prstTxWarp prst="textNoShape">
+                              <a:avLst/>
+                            </a:prstTxWarp>
+                            <a:spAutoFit/>
+                          </wps:bodyPr>
+                        </wps:wsp>
+                      </wpg:grpSp>
+                      <wps:wsp>
+                        <wps:cNvPr id="9" name="Rectangle 9"/>
+                        <wps:cNvSpPr/>
+                        <wps:spPr>
+                          <a:xfrm>
+                            <a:off x="0" y="0"/>
+                            <a:ext cx="4364355" cy="4739005"/>
+                          </a:xfrm>
+                          <a:prstGeom prst="rect">
+                            <a:avLst/>
+                          </a:prstGeom>
+                          <a:noFill/>
+                          <a:ln>
+                            <a:solidFill>
+                              <a:schemeClr val="tx1"/>
+                            </a:solidFill>
+                          </a:ln>
+                        </wps:spPr>
+                        <wps:style>
+                          <a:lnRef idx="2">
+                            <a:schemeClr val="accent6"/>
+                          </a:lnRef>
+                          <a:fillRef idx="1">
+                            <a:schemeClr val="lt1"/>
+                          </a:fillRef>
+                          <a:effectRef idx="0">
+                            <a:schemeClr val="accent6"/>
+                          </a:effectRef>
+                          <a:fontRef idx="minor">
+                            <a:schemeClr val="dk1"/>
+                          </a:fontRef>
+                        </wps:style>
+                        <wps:bodyPr rot="0" spcFirstLastPara="0" vertOverflow="overflow" horzOverflow="overflow" vert="horz" wrap="square" lIns="91440" tIns="45720" rIns="91440" bIns="45720" numCol="1" spcCol="0" rtlCol="0" fromWordArt="0" anchor="ctr" anchorCtr="0" forceAA="0" compatLnSpc="1">
+                          <a:prstTxWarp prst="textNoShape">
+                            <a:avLst/>
+                          </a:prstTxWarp>
+                          <a:noAutofit/>
+                        </wps:bodyPr>
+                      </wps:wsp>
+                    </wpg:wgp>
+                  </a:graphicData>
+                </a:graphic>
+                <wp14:sizeRelV relativeFrom="margin">
+                  <wp14:pctHeight>0</wp14:pctHeight>
+                </wp14:sizeRelV>
+              </wp:anchor>
+            </w:drawing>
+          </mc:Choice>
+          <mc:Fallback>
+            <w:pict>
+              <v:group w14:anchorId="010567DE" id="Group 1" o:spid="_x0000_s1026" style="position:absolute;margin-left:124.8pt;margin-top:7.3pt;width:343.65pt;height:377.95pt;z-index:-251658237;mso-height-relative:margin" coordsize="43643,47999" o:gfxdata="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">
+                <v:group id="Group 2" o:spid="_x0000_s1027" style="position:absolute;left:685;top:762;width:42958;height:47237" coordsize="42957,47237" o:gfxdata="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">
+                  <v:shapetype id="_x0000_t75" coordsize="21600,21600" o:spt="75" o:preferrelative="t" path="m@4@5l@4@11@9@11@9@5xe" filled="f" stroked="f">
+                    <v:stroke joinstyle="miter"/>
+                    <v:formulas>
+                      <v:f eqn="if lineDrawn pixelLineWidth 0"/>
+                      <v:f eqn="sum @0 1 0"/>
+                      <v:f eqn="sum 0 0 @1"/>
+                      <v:f eqn="prod @2 1 2"/>
+                      <v:f eqn="prod @3 21600 pixelWidth"/>
+                      <v:f eqn="prod @3 21600 pixelHeight"/>
+                      <v:f eqn="sum @0 0 1"/>
+                      <v:f eqn="prod @6 1 2"/>
+                      <v:f eqn="prod @7 21600 pixelWidth"/>
+                      <v:f eqn="sum @8 21600 0"/>
+                      <v:f eqn="prod @7 21600 pixelHeight"/>
+                      <v:f eqn="sum @10 21600 0"/>
+                    </v:formulas>
+                    <v:path o:extrusionok="f" gradientshapeok="t" o:connecttype="rect"/>
+                    <o:lock v:ext="edit" aspectratio="t"/>
+                  </v:shapetype>
+                  <v:shape id="Picture 6" o:spid="_x0000_s1028" type="#_x0000_t75" style="position:absolute;width:42957;height:39833;visibility:visible;mso-wrap-style:square" o:gfxdata="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">
+                    <v:imagedata r:id="rId8" o:title=""/>
+                  </v:shape>
+                  <v:shapetype id="_x0000_t202" coordsize="21600,21600" o:spt="202" path="m,l,21600r21600,l21600,xe">
+                    <v:stroke joinstyle="miter"/>
+                    <v:path gradientshapeok="t" o:connecttype="rect"/>
+                  </v:shapetype>
+                  <v:shape id="Text Box 7" o:spid="_x0000_s1029" type="#_x0000_t202" style="position:absolute;top:40386;width:42957;height:6851;visibility:visible;mso-wrap-style:square;v-text-anchor:top" o:gfxdata="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" stroked="f">
+                    <v:textbox style="mso-fit-shape-to-text:t" inset="0,0,0,0">
+                      <w:txbxContent>
+                        <w:p>
+                          <w:pPr>
+                            <w:pStyle w:val="Caption"/>
+                            <w:rPr>
+                              <w:noProof/>
+                              <w:color w:val="000000" w:themeColor="text1"/>
+                            </w:rPr>
+                          </w:pPr>
+                          <w:r>
+                            <w:rPr>
+                              <w:color w:val="000000" w:themeColor="text1"/>
+                            </w:rPr>
+                            <w:t xml:space="preserve">Figure </w:t>
+                          </w:r>
+                          <w:r>
+                            <w:rPr>
+                              <w:color w:val="000000" w:themeColor="text1"/>
+                            </w:rPr>
+                            <w:fldChar w:fldCharType="begin"/>
+                          </w:r>
+                          <w:r>
+                            <w:rPr>
+                              <w:color w:val="000000" w:themeColor="text1"/>
+                            </w:rPr>
+                            <w:instrText xml:space="preserve"> SEQ Figure \* ARABIC </w:instrText>
+                          </w:r>
+                          <w:r>
+                            <w:rPr>
+                              <w:color w:val="000000" w:themeColor="text1"/>
+                            </w:rPr>
+                            <w:fldChar w:fldCharType="separate"/>
+                          </w:r>
+                          <w:r>
+                            <w:rPr>
+                              <w:noProof/>
+                              <w:color w:val="000000" w:themeColor="text1"/>
+                            </w:rPr>
+                            <w:t>1</w:t>
+                          </w:r>
+                          <w:r>
+                            <w:rPr>
+                              <w:color w:val="000000" w:themeColor="text1"/>
+                            </w:rPr>
+                            <w:fldChar w:fldCharType="end"/>
+                          </w:r>
+                          <w:r>
+                            <w:rPr>
+                              <w:color w:val="000000" w:themeColor="text1"/>
+                            </w:rPr>
+                            <w:t>: The Reorganized ORD Network</w:t>
+                          </w:r>
+                          <w:r>
+                            <w:rPr>
+                              <w:color w:val="000000" w:themeColor="text1"/>
+                            </w:rPr>
+                            <w:t>.  Center/Offices are represented by the largest nodes, followed by divisions and then branches.  This network was assembled based on the proposed reorganization depicted in the diagrams available at https://intranet.ord.epa.gov/about-ord/proposed-ord-organizational-structure</w:t>
+                          </w:r>
+                        </w:p>
+                      </w:txbxContent>
+                    </v:textbox>
+                  </v:shape>
+                </v:group>
+                <v:rect id="Rectangle 9" o:spid="_x0000_s1030" style="position:absolute;width:43643;height:47390;visibility:visible;mso-wrap-style:square;v-text-anchor:middle" o:gfxdata="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" filled="f" strokecolor="black [3213]" strokeweight="1pt"/>
+                <w10:wrap type="tight"/>
+              </v:group>
+            </w:pict>
+          </mc:Fallback>
+        </mc:AlternateContent>
+      </w:r>
+      <w:r>
+        <w:t>Results and Discussion</w:t>
+      </w:r>
+    </w:p>
+    <w:p>
+      <w:pPr>
+        <w:pStyle w:val="Heading2"/>
+      </w:pPr>
+      <w:r>
+        <w:t>The ORD Network</w:t>
+      </w:r>
+    </w:p>
+    <w:p>
+      <w:r>
+        <w:t xml:space="preserve">Under the new organization the ORD network of managers has the following basic attributes.  There are 126 nodes, 125 edges.  The current network is considered a rooted tree, with the IO office as the root.  A visualization of the network is given in Figure ##.  </w:t>
+      </w:r>
+    </w:p>
+    <w:p>
+      <w:r>
+        <w:t xml:space="preserve">In this network the following can be observed - the most remote connections are those between branch chiefs in different office/centers, these are distance 6 in the network. All direct supervisory links are distance 1.  The average distance of </w:t>
+      </w:r>
+      <w:r>
+        <w:t xml:space="preserve">all </w:t>
+      </w:r>
+      <w:r>
+        <w:t xml:space="preserve">managers in the ORD network is 4.8.  The IO is an average </w:t>
+      </w:r>
+      <w:r>
+        <w:lastRenderedPageBreak/>
+        <w:t xml:space="preserve">distance of </w:t>
+      </w:r>
+      <w:r>
+        <w:t>2.</w:t>
+      </w:r>
+      <w:r>
+        <w:t>6</w:t>
+      </w:r>
+      <w:r>
+        <w:t xml:space="preserve"> from the rest of the managers and branch chiefs are an average distance of </w:t>
+      </w:r>
+      <w:r>
+        <w:t>5.1</w:t>
+      </w:r>
+      <w:r>
+        <w:t xml:space="preserve"> from the rest of the managers</w:t>
+      </w:r>
+      <w:r>
+        <w:t>.</w:t>
+      </w:r>
+    </w:p>
+    <w:p>
+      <w:pPr>
+        <w:pStyle w:val="Heading2"/>
+      </w:pPr>
+      <w:r>
+        <w:t>Grouping</w:t>
+      </w:r>
+      <w:r>
+        <w:t xml:space="preserve"> Results</w:t>
+      </w:r>
+    </w:p>
+    <w:p>
+      <w:pPr>
+        <w:pStyle w:val="Heading3"/>
+      </w:pPr>
+      <w:r>
+        <w:rPr>
+          <w:noProof/>
+        </w:rPr>
+        <mc:AlternateContent>
+          <mc:Choice Requires="wpg">
+            <w:drawing>
+              <wp:anchor distT="0" distB="0" distL="114300" distR="114300" simplePos="0" relativeHeight="251658240" behindDoc="1" locked="0" layoutInCell="1" allowOverlap="1" wp14:anchorId="6E79672B" wp14:editId="01744EF7">
+                <wp:simplePos x="0" y="0"/>
+                <wp:positionH relativeFrom="column">
+                  <wp:posOffset>2164080</wp:posOffset>
+                </wp:positionH>
+                <wp:positionV relativeFrom="paragraph">
+                  <wp:posOffset>57150</wp:posOffset>
+                </wp:positionV>
+                <wp:extent cx="3726180" cy="3656965"/>
+                <wp:effectExtent l="0" t="0" r="26670" b="635"/>
+                <wp:wrapTight wrapText="bothSides">
+                  <wp:wrapPolygon edited="0">
+                    <wp:start x="0" y="0"/>
+                    <wp:lineTo x="0" y="21379"/>
+                    <wp:lineTo x="221" y="21491"/>
+                    <wp:lineTo x="21423" y="21491"/>
+                    <wp:lineTo x="21644" y="21379"/>
+                    <wp:lineTo x="21644" y="0"/>
+                    <wp:lineTo x="0" y="0"/>
+                  </wp:wrapPolygon>
+                </wp:wrapTight>
+                <wp:docPr id="10" name="Group 10"/>
+                <wp:cNvGraphicFramePr/>
+                <a:graphic xmlns:a="http://schemas.openxmlformats.org/drawingml/2006/main">
+                  <a:graphicData uri="http://schemas.microsoft.com/office/word/2010/wordprocessingGroup">
+                    <wpg:wgp>
+                      <wpg:cNvGrpSpPr/>
+                      <wpg:grpSpPr>
+                        <a:xfrm>
+                          <a:off x="0" y="0"/>
+                          <a:ext cx="3726180" cy="3656965"/>
+                          <a:chOff x="0" y="0"/>
+                          <a:chExt cx="3726180" cy="3656965"/>
+                        </a:xfrm>
+                      </wpg:grpSpPr>
+                      <wpg:grpSp>
+                        <wpg:cNvPr id="11" name="Group 11"/>
+                        <wpg:cNvGrpSpPr/>
+                        <wpg:grpSpPr>
+                          <a:xfrm>
+                            <a:off x="83820" y="99060"/>
+                            <a:ext cx="3590925" cy="3557905"/>
+                            <a:chOff x="0" y="0"/>
+                            <a:chExt cx="3590925" cy="3557905"/>
+                          </a:xfrm>
+                        </wpg:grpSpPr>
+                        <pic:pic xmlns:pic="http://schemas.openxmlformats.org/drawingml/2006/picture">
+                          <pic:nvPicPr>
+                            <pic:cNvPr id="12" name="Picture 12"/>
+                            <pic:cNvPicPr>
+                              <a:picLocks noChangeAspect="1"/>
+                            </pic:cNvPicPr>
+                          </pic:nvPicPr>
+                          <pic:blipFill>
+                            <a:blip r:embed="rId9">
+                              <a:extLst>
+                                <a:ext uri="{28A0092B-C50C-407E-A947-70E740481C1C}">
+                                  <a14:useLocalDpi xmlns:a14="http://schemas.microsoft.com/office/drawing/2010/main" val="0"/>
+                                </a:ext>
+                              </a:extLst>
+                            </a:blip>
+                            <a:stretch>
+                              <a:fillRect/>
+                            </a:stretch>
+                          </pic:blipFill>
+                          <pic:spPr>
+                            <a:xfrm>
+                              <a:off x="0" y="0"/>
+                              <a:ext cx="3590925" cy="2751455"/>
+                            </a:xfrm>
+                            <a:prstGeom prst="rect">
+                              <a:avLst/>
+                            </a:prstGeom>
+                          </pic:spPr>
+                        </pic:pic>
+                        <wps:wsp>
+                          <wps:cNvPr id="13" name="Text Box 13"/>
+                          <wps:cNvSpPr txBox="1"/>
+                          <wps:spPr>
+                            <a:xfrm>
+                              <a:off x="0" y="2872740"/>
+                              <a:ext cx="3590925" cy="685165"/>
+                            </a:xfrm>
+                            <a:prstGeom prst="rect">
+                              <a:avLst/>
+                            </a:prstGeom>
+                            <a:solidFill>
+                              <a:prstClr val="white"/>
+                            </a:solidFill>
+                            <a:ln>
+                              <a:noFill/>
+                            </a:ln>
+                          </wps:spPr>
+                          <wps:txbx>
+                            <w:txbxContent>
+                              <w:p>
+                                <w:pPr>
+                                  <w:pStyle w:val="Caption"/>
+                                  <w:rPr>
+                                    <w:color w:val="000000" w:themeColor="text1"/>
+                                  </w:rPr>
+                                </w:pPr>
+                                <w:r>
+                                  <w:rPr>
+                                    <w:color w:val="000000" w:themeColor="text1"/>
+                                  </w:rPr>
+                                  <w:t xml:space="preserve">Figure </w:t>
+                                </w:r>
+                                <w:r>
+                                  <w:rPr>
+                                    <w:color w:val="000000" w:themeColor="text1"/>
+                                  </w:rPr>
+                                  <w:fldChar w:fldCharType="begin"/>
+                                </w:r>
+                                <w:r>
+                                  <w:rPr>
+                                    <w:color w:val="000000" w:themeColor="text1"/>
+                                  </w:rPr>
+                                  <w:instrText xml:space="preserve"> SEQ Figure \* ARABIC </w:instrText>
+                                </w:r>
+                                <w:r>
+                                  <w:rPr>
+                                    <w:color w:val="000000" w:themeColor="text1"/>
+                                  </w:rPr>
+                                  <w:fldChar w:fldCharType="separate"/>
+                                </w:r>
+                                <w:r>
+                                  <w:rPr>
+                                    <w:noProof/>
+                                    <w:color w:val="000000" w:themeColor="text1"/>
+                                  </w:rPr>
+                                  <w:t>2</w:t>
+                                </w:r>
+                                <w:r>
+                                  <w:rPr>
+                                    <w:color w:val="000000" w:themeColor="text1"/>
+                                  </w:rPr>
+                                  <w:fldChar w:fldCharType="end"/>
+                                </w:r>
+                                <w:r>
+                                  <w:rPr>
+                                    <w:color w:val="000000" w:themeColor="text1"/>
+                                  </w:rPr>
+                                  <w:t>: New connections gained by increasing number of groups.  Using a total number of 126 nodes, this figure shows how number of new connections decreases monotonically as the number of groups grow and the group sizes get smaller and smaller.</w:t>
+                                </w:r>
+                              </w:p>
+                            </w:txbxContent>
+                          </wps:txbx>
+                          <wps:bodyPr rot="0" spcFirstLastPara="0" vertOverflow="overflow" horzOverflow="overflow" vert="horz" wrap="square" lIns="0" tIns="0" rIns="0" bIns="0" numCol="1" spcCol="0" rtlCol="0" fromWordArt="0" anchor="t" anchorCtr="0" forceAA="0" compatLnSpc="1">
+                            <a:prstTxWarp prst="textNoShape">
+                              <a:avLst/>
+                            </a:prstTxWarp>
+                            <a:spAutoFit/>
+                          </wps:bodyPr>
+                        </wps:wsp>
+                      </wpg:grpSp>
+                      <wps:wsp>
+                        <wps:cNvPr id="14" name="Rectangle 14"/>
+                        <wps:cNvSpPr/>
+                        <wps:spPr>
+                          <a:xfrm>
+                            <a:off x="0" y="0"/>
+                            <a:ext cx="3726180" cy="3596005"/>
+                          </a:xfrm>
+                          <a:prstGeom prst="rect">
+                            <a:avLst/>
+                          </a:prstGeom>
+                          <a:noFill/>
+                          <a:ln>
+                            <a:solidFill>
+                              <a:schemeClr val="tx1"/>
+                            </a:solidFill>
+                          </a:ln>
+                        </wps:spPr>
+                        <wps:style>
+                          <a:lnRef idx="2">
+                            <a:schemeClr val="accent6"/>
+                          </a:lnRef>
+                          <a:fillRef idx="1">
+                            <a:schemeClr val="lt1"/>
+                          </a:fillRef>
+                          <a:effectRef idx="0">
+                            <a:schemeClr val="accent6"/>
+                          </a:effectRef>
+                          <a:fontRef idx="minor">
+                            <a:schemeClr val="dk1"/>
+                          </a:fontRef>
+                        </wps:style>
+                        <wps:bodyPr rot="0" spcFirstLastPara="0" vertOverflow="overflow" horzOverflow="overflow" vert="horz" wrap="square" lIns="91440" tIns="45720" rIns="91440" bIns="45720" numCol="1" spcCol="0" rtlCol="0" fromWordArt="0" anchor="ctr" anchorCtr="0" forceAA="0" compatLnSpc="1">
+                          <a:prstTxWarp prst="textNoShape">
+                            <a:avLst/>
+                          </a:prstTxWarp>
+                          <a:noAutofit/>
+                        </wps:bodyPr>
+                      </wps:wsp>
+                    </wpg:wgp>
+                  </a:graphicData>
+                </a:graphic>
+                <wp14:sizeRelV relativeFrom="margin">
+                  <wp14:pctHeight>0</wp14:pctHeight>
+                </wp14:sizeRelV>
+              </wp:anchor>
+            </w:drawing>
+          </mc:Choice>
+          <mc:Fallback>
+            <w:pict>
+              <v:group w14:anchorId="6E79672B" id="Group 10" o:spid="_x0000_s1031" style="position:absolute;margin-left:170.4pt;margin-top:4.5pt;width:293.4pt;height:287.95pt;z-index:-251658240;mso-height-relative:margin" coordsize="37261,36569" o:gfxdata="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">
+                <v:group id="Group 11" o:spid="_x0000_s1032" style="position:absolute;left:838;top:990;width:35909;height:35579" coordsize="35909,35579" o:gfxdata="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">
+                  <v:shape id="Picture 12" o:spid="_x0000_s1033" type="#_x0000_t75" style="position:absolute;width:35909;height:27514;visibility:visible;mso-wrap-style:square" o:gfxdata="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">
+                    <v:imagedata r:id="rId10" o:title=""/>
+                  </v:shape>
+                  <v:shape id="Text Box 13" o:spid="_x0000_s1034" type="#_x0000_t202" style="position:absolute;top:28727;width:35909;height:6852;visibility:visible;mso-wrap-style:square;v-text-anchor:top" o:gfxdata="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" stroked="f">
+                    <v:textbox style="mso-fit-shape-to-text:t" inset="0,0,0,0">
+                      <w:txbxContent>
+                        <w:p>
+                          <w:pPr>
+                            <w:pStyle w:val="Caption"/>
+                            <w:rPr>
+                              <w:color w:val="000000" w:themeColor="text1"/>
+                            </w:rPr>
+                          </w:pPr>
+                          <w:r>
+                            <w:rPr>
+                              <w:color w:val="000000" w:themeColor="text1"/>
+                            </w:rPr>
+                            <w:t xml:space="preserve">Figure </w:t>
+                          </w:r>
+                          <w:r>
+                            <w:rPr>
+                              <w:color w:val="000000" w:themeColor="text1"/>
+                            </w:rPr>
+                            <w:fldChar w:fldCharType="begin"/>
+                          </w:r>
+                          <w:r>
+                            <w:rPr>
+                              <w:color w:val="000000" w:themeColor="text1"/>
+                            </w:rPr>
+                            <w:instrText xml:space="preserve"> SEQ Figure \* ARABIC </w:instrText>
+                          </w:r>
+                          <w:r>
+                            <w:rPr>
+                              <w:color w:val="000000" w:themeColor="text1"/>
+                            </w:rPr>
+                            <w:fldChar w:fldCharType="separate"/>
+                          </w:r>
+                          <w:r>
+                            <w:rPr>
+                              <w:noProof/>
+                              <w:color w:val="000000" w:themeColor="text1"/>
+                            </w:rPr>
+                            <w:t>2</w:t>
+                          </w:r>
+                          <w:r>
+                            <w:rPr>
+                              <w:color w:val="000000" w:themeColor="text1"/>
+                            </w:rPr>
+                            <w:fldChar w:fldCharType="end"/>
+                          </w:r>
+                          <w:r>
+                            <w:rPr>
+                              <w:color w:val="000000" w:themeColor="text1"/>
+                            </w:rPr>
+                            <w:t>: New connections gained by increasing number of groups.  Using a total number of 126 nodes, this figure shows how number of new connections decreases monotonically as the number of groups grow and the group sizes get smaller and smaller.</w:t>
+                          </w:r>
+                        </w:p>
+                      </w:txbxContent>
+                    </v:textbox>
+                  </v:shape>
+                </v:group>
+                <v:rect id="Rectangle 14" o:spid="_x0000_s1035" style="position:absolute;width:37261;height:35960;visibility:visible;mso-wrap-style:square;v-text-anchor:middle" o:gfxdata="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" filled="f" strokecolor="black [3213]" strokeweight="1pt"/>
+                <w10:wrap type="tight"/>
+              </v:group>
+            </w:pict>
+          </mc:Fallback>
+        </mc:AlternateContent>
+      </w:r>
+      <w:r>
+        <w:t>Group Size</w:t>
+      </w:r>
+    </w:p>
+    <w:p>
+      <w:r>
+        <w:t xml:space="preserve">Using the group size algorithm, the 126 people in the network were broken down into 11 groups.  5 of the groups had 12 people and 6 of the groups had 11.  </w:t>
+      </w:r>
+      <w:r>
+        <w:t xml:space="preserve">The edges created by groups of this size is 660.  </w:t>
+      </w:r>
+    </w:p>
+    <w:p>
+      <w:r>
+        <w:t>Different group sizes create different numbers of new connections, even if the number of people being grouped doesn’t change.</w:t>
+      </w:r>
+      <w:r>
+        <w:t xml:space="preserve">  A plot of the number of new connections made by group size using the group size algorithm for the ORD network is given in Figure ###.</w:t>
+      </w:r>
+      <w:r>
+        <w:t xml:space="preserve">  As it can be seen, t</w:t>
+      </w:r>
+      <w:r>
+        <w:t>he number of new connections decreases monotonically as group size decreases</w:t>
+      </w:r>
+      <w:r>
+        <w:t>, i</w:t>
+      </w:r>
+      <w:r>
+        <w:t xml:space="preserve">n other words, as group sizes become smaller and smaller, less connections are made through the grouping exercise. The extreme cases include everyone in a single group, where the maximum number of connections </w:t>
+      </w:r>
+      <w:r>
+        <w:t>are</w:t>
+      </w:r>
+      <w:r>
+        <w:t xml:space="preserve"> made.  The other extreme case is if everyone were in their own group, in which case no new connections </w:t>
+      </w:r>
+      <w:r>
+        <w:t>are</w:t>
+      </w:r>
+      <w:r>
+        <w:t xml:space="preserve"> made.</w:t>
+      </w:r>
+    </w:p>
+    <w:p>
+      <w:pPr>
+        <w:pStyle w:val="Heading3"/>
+      </w:pPr>
+      <w:r>
+        <w:t>Grouping Strategies</w:t>
+      </w:r>
+    </w:p>
+    <w:p>
+      <w:r>
+        <w:t>Each grouping technique has a stochastic element to it</w:t>
+      </w:r>
+      <w:r>
+        <w:t>, with t</w:t>
+      </w:r>
+      <w:r>
+        <w:t xml:space="preserve">he random technique </w:t>
+      </w:r>
+      <w:r>
+        <w:t>being</w:t>
+      </w:r>
+      <w:r>
+        <w:t xml:space="preserve"> completely so. </w:t>
+      </w:r>
+      <w:r>
+        <w:t>T</w:t>
+      </w:r>
+      <w:r>
+        <w:t>he stochastic</w:t>
+      </w:r>
+      <w:r>
+        <w:t>ity</w:t>
+      </w:r>
+      <w:r>
+        <w:t xml:space="preserve"> </w:t>
+      </w:r>
+      <w:r>
+        <w:t>in</w:t>
+      </w:r>
+      <w:r>
+        <w:t xml:space="preserve"> the gregarious and shy groupings result from making uniformly random choices among possible new connections </w:t>
+      </w:r>
+      <w:r>
+        <w:t>that</w:t>
+      </w:r>
+      <w:r>
+        <w:t xml:space="preserve"> are a maximum or minimum distance from the first group member, which is also chosen at random. For example, if a branch chief is the first group member chosen in the gregarious grouping, any other branch chief from a different office is equally like to be chosen and added to the group since they are all a maximum distance (6) away.  If a division director is chosen to start a group in the shy grouping approach, their center director or any of their branch chiefs will be added to the group with equal probability, since they are all a minimum distance (1) away. To account for stochasticity in the grouping algorithms, the network grouping was repeated 100 times for each </w:t>
+      </w:r>
+      <w:r>
+        <w:t>grouping strategy</w:t>
+      </w:r>
+      <w:r>
+        <w:t xml:space="preserve">, </w:t>
+      </w:r>
+      <w:r>
+        <w:t>F</w:t>
+      </w:r>
+      <w:r>
+        <w:t>igure</w:t>
+      </w:r>
+      <w:r>
+        <w:t>s</w:t>
+      </w:r>
+      <w:r>
+        <w:t xml:space="preserve"> ### and ### show the results.</w:t>
+      </w:r>
+    </w:p>
+    <w:p>
+      <w:r>
+        <w:t xml:space="preserve">Surprisingly, </w:t>
+      </w:r>
+      <w:r>
+        <w:t xml:space="preserve">the random grouping approach turned out be the most effective of the three at lowering the average distance in the network.  The gregarious grouping was second, and the shy grouping, was, unsurprisingly, the worst at building </w:t>
+      </w:r>
+      <w:r>
+        <w:t>closeness</w:t>
+      </w:r>
+      <w:r>
         <w:t xml:space="preserve">. </w:t>
       </w:r>
+    </w:p>
+    <w:p>
+      <w:r>
+        <w:lastRenderedPageBreak/>
+        <w:t xml:space="preserve">The random and gregarious grouping strategies were very close in result, and the random grouping had a higher variance than did the gregarious strategy.  </w:t>
+      </w:r>
+      <w:r>
+        <w:t>The shy grouping had the largest variance.  This, again, is su</w:t>
+      </w:r>
+      <w:r>
+        <w:t>r</w:t>
+      </w:r>
+      <w:r>
+        <w:t>prising, since one might anticipate that the random grouping would have the largest variance of the three approaches.  Further investigation is needed to understand why the shy algorithm</w:t>
+      </w:r>
+      <w:r>
+        <w:t xml:space="preserve"> shows the largest variance, one idea is this:  </w:t>
+      </w:r>
+      <w:r>
+        <w:t xml:space="preserve">since every person in the network has a connection of distance one, anyone can be chosen to start the groups, whereas in the gregarious grouping not all individuals have connections of distance 6, therefore, all of those individuals will be chosen to start the groups before anyone else.  </w:t>
+      </w:r>
+      <w:r>
+        <w:t xml:space="preserve">An animation for sequential grouping in the gregarious and shy algorithms are hyperlinked here, </w:t>
+      </w:r>
+      <w:hyperlink r:id="rId11" w:history="1">
+        <w:r>
+          <w:rPr>
+            <w:rStyle w:val="Hyperlink"/>
+          </w:rPr>
+          <w:t>gregarious grouping</w:t>
+        </w:r>
+      </w:hyperlink>
+      <w:r>
+        <w:t xml:space="preserve">, and here, </w:t>
+      </w:r>
+      <w:hyperlink r:id="rId12" w:history="1">
+        <w:r>
+          <w:rPr>
+            <w:rStyle w:val="Hyperlink"/>
+          </w:rPr>
+          <w:t>shy grouping</w:t>
+        </w:r>
+      </w:hyperlink>
+      <w:r>
+        <w:t xml:space="preserve">. </w:t>
+      </w:r>
+    </w:p>
+    <w:p>
+      <w:r>
+        <w:rPr>
+          <w:noProof/>
+        </w:rPr>
+        <mc:AlternateContent>
+          <mc:Choice Requires="wpg">
+            <w:drawing>
+              <wp:anchor distT="0" distB="0" distL="114300" distR="114300" simplePos="0" relativeHeight="251658241" behindDoc="1" locked="0" layoutInCell="1" allowOverlap="1" wp14:anchorId="24CEE0B3" wp14:editId="6770D450">
+                <wp:simplePos x="0" y="0"/>
+                <wp:positionH relativeFrom="column">
+                  <wp:posOffset>-15240</wp:posOffset>
+                </wp:positionH>
+                <wp:positionV relativeFrom="paragraph">
+                  <wp:posOffset>45720</wp:posOffset>
+                </wp:positionV>
+                <wp:extent cx="4347210" cy="4594860"/>
+                <wp:effectExtent l="0" t="0" r="15240" b="0"/>
+                <wp:wrapTight wrapText="bothSides">
+                  <wp:wrapPolygon edited="0">
+                    <wp:start x="95" y="0"/>
+                    <wp:lineTo x="0" y="90"/>
+                    <wp:lineTo x="0" y="21403"/>
+                    <wp:lineTo x="95" y="21493"/>
+                    <wp:lineTo x="21581" y="21493"/>
+                    <wp:lineTo x="21581" y="0"/>
+                    <wp:lineTo x="95" y="0"/>
+                  </wp:wrapPolygon>
+                </wp:wrapTight>
+                <wp:docPr id="15" name="Group 15"/>
+                <wp:cNvGraphicFramePr/>
+                <a:graphic xmlns:a="http://schemas.openxmlformats.org/drawingml/2006/main">
+                  <a:graphicData uri="http://schemas.microsoft.com/office/word/2010/wordprocessingGroup">
+                    <wpg:wgp>
+                      <wpg:cNvGrpSpPr/>
+                      <wpg:grpSpPr>
+                        <a:xfrm>
+                          <a:off x="0" y="0"/>
+                          <a:ext cx="4347210" cy="4594860"/>
+                          <a:chOff x="0" y="0"/>
+                          <a:chExt cx="4347210" cy="4594860"/>
+                        </a:xfrm>
+                      </wpg:grpSpPr>
+                      <wpg:grpSp>
+                        <wpg:cNvPr id="16" name="Group 16"/>
+                        <wpg:cNvGrpSpPr/>
+                        <wpg:grpSpPr>
+                          <a:xfrm>
+                            <a:off x="60960" y="0"/>
+                            <a:ext cx="4286250" cy="4594860"/>
+                            <a:chOff x="0" y="0"/>
+                            <a:chExt cx="4286250" cy="4594860"/>
+                          </a:xfrm>
+                        </wpg:grpSpPr>
+                        <pic:pic xmlns:pic="http://schemas.openxmlformats.org/drawingml/2006/picture">
+                          <pic:nvPicPr>
+                            <pic:cNvPr id="17" name="Picture 17"/>
+                            <pic:cNvPicPr>
+                              <a:picLocks noChangeAspect="1"/>
+                            </pic:cNvPicPr>
+                          </pic:nvPicPr>
+                          <pic:blipFill>
+                            <a:blip r:embed="rId13">
+                              <a:extLst>
+                                <a:ext uri="{28A0092B-C50C-407E-A947-70E740481C1C}">
+                                  <a14:useLocalDpi xmlns:a14="http://schemas.microsoft.com/office/drawing/2010/main" val="0"/>
+                                </a:ext>
+                              </a:extLst>
+                            </a:blip>
+                            <a:stretch>
+                              <a:fillRect/>
+                            </a:stretch>
+                          </pic:blipFill>
+                          <pic:spPr>
+                            <a:xfrm>
+                              <a:off x="0" y="0"/>
+                              <a:ext cx="4286250" cy="4017010"/>
+                            </a:xfrm>
+                            <a:prstGeom prst="rect">
+                              <a:avLst/>
+                            </a:prstGeom>
+                          </pic:spPr>
+                        </pic:pic>
+                        <wps:wsp>
+                          <wps:cNvPr id="18" name="Text Box 18"/>
+                          <wps:cNvSpPr txBox="1"/>
+                          <wps:spPr>
+                            <a:xfrm>
+                              <a:off x="0" y="4049395"/>
+                              <a:ext cx="4286250" cy="545465"/>
+                            </a:xfrm>
+                            <a:prstGeom prst="rect">
+                              <a:avLst/>
+                            </a:prstGeom>
+                            <a:solidFill>
+                              <a:prstClr val="white"/>
+                            </a:solidFill>
+                            <a:ln>
+                              <a:noFill/>
+                            </a:ln>
+                          </wps:spPr>
+                          <wps:txbx>
+                            <w:txbxContent>
+                              <w:p>
+                                <w:pPr>
+                                  <w:pStyle w:val="Caption"/>
+                                  <w:rPr>
+                                    <w:color w:val="000000" w:themeColor="text1"/>
+                                  </w:rPr>
+                                </w:pPr>
+                                <w:r>
+                                  <w:rPr>
+                                    <w:color w:val="000000" w:themeColor="text1"/>
+                                  </w:rPr>
+                                  <w:t xml:space="preserve">Figure </w:t>
+                                </w:r>
+                                <w:r>
+                                  <w:rPr>
+                                    <w:color w:val="000000" w:themeColor="text1"/>
+                                  </w:rPr>
+                                  <w:fldChar w:fldCharType="begin"/>
+                                </w:r>
+                                <w:r>
+                                  <w:rPr>
+                                    <w:color w:val="000000" w:themeColor="text1"/>
+                                  </w:rPr>
+                                  <w:instrText xml:space="preserve"> SEQ Figure \* ARABIC </w:instrText>
+                                </w:r>
+                                <w:r>
+                                  <w:rPr>
+                                    <w:color w:val="000000" w:themeColor="text1"/>
+                                  </w:rPr>
+                                  <w:fldChar w:fldCharType="separate"/>
+                                </w:r>
+                                <w:r>
+                                  <w:rPr>
+                                    <w:noProof/>
+                                    <w:color w:val="000000" w:themeColor="text1"/>
+                                  </w:rPr>
+                                  <w:t>3</w:t>
+                                </w:r>
+                                <w:r>
+                                  <w:rPr>
+                                    <w:color w:val="000000" w:themeColor="text1"/>
+                                  </w:rPr>
+                                  <w:fldChar w:fldCharType="end"/>
+                                </w:r>
+                                <w:r>
+                                  <w:rPr>
+                                    <w:color w:val="000000" w:themeColor="text1"/>
+                                  </w:rPr>
+                                  <w:t>: Mean distance in ORD network as successive groups are added.  Three different grouping strategies are shown; random, gregarious, and shy.  Each strategy was simulated 100 times, simulations and mean values after each group have been added are shown.</w:t>
+                                </w:r>
+                              </w:p>
+                            </w:txbxContent>
+                          </wps:txbx>
+                          <wps:bodyPr rot="0" spcFirstLastPara="0" vertOverflow="overflow" horzOverflow="overflow" vert="horz" wrap="square" lIns="0" tIns="0" rIns="0" bIns="0" numCol="1" spcCol="0" rtlCol="0" fromWordArt="0" anchor="t" anchorCtr="0" forceAA="0" compatLnSpc="1">
+                            <a:prstTxWarp prst="textNoShape">
+                              <a:avLst/>
+                            </a:prstTxWarp>
+                            <a:spAutoFit/>
+                          </wps:bodyPr>
+                        </wps:wsp>
+                      </wpg:grpSp>
+                      <wps:wsp>
+                        <wps:cNvPr id="19" name="Rectangle 19"/>
+                        <wps:cNvSpPr/>
+                        <wps:spPr>
+                          <a:xfrm>
+                            <a:off x="0" y="22860"/>
+                            <a:ext cx="4347210" cy="4503420"/>
+                          </a:xfrm>
+                          <a:prstGeom prst="rect">
+                            <a:avLst/>
+                          </a:prstGeom>
+                          <a:noFill/>
+                          <a:ln>
+                            <a:solidFill>
+                              <a:schemeClr val="tx1"/>
+                            </a:solidFill>
+                          </a:ln>
+                        </wps:spPr>
+                        <wps:style>
+                          <a:lnRef idx="2">
+                            <a:schemeClr val="accent6"/>
+                          </a:lnRef>
+                          <a:fillRef idx="1">
+                            <a:schemeClr val="lt1"/>
+                          </a:fillRef>
+                          <a:effectRef idx="0">
+                            <a:schemeClr val="accent6"/>
+                          </a:effectRef>
+                          <a:fontRef idx="minor">
+                            <a:schemeClr val="dk1"/>
+                          </a:fontRef>
+                        </wps:style>
+                        <wps:bodyPr rot="0" spcFirstLastPara="0" vertOverflow="overflow" horzOverflow="overflow" vert="horz" wrap="square" lIns="91440" tIns="45720" rIns="91440" bIns="45720" numCol="1" spcCol="0" rtlCol="0" fromWordArt="0" anchor="ctr" anchorCtr="0" forceAA="0" compatLnSpc="1">
+                          <a:prstTxWarp prst="textNoShape">
+                            <a:avLst/>
+                          </a:prstTxWarp>
+                          <a:noAutofit/>
+                        </wps:bodyPr>
+                      </wps:wsp>
+                    </wpg:wgp>
+                  </a:graphicData>
+                </a:graphic>
+                <wp14:sizeRelV relativeFrom="margin">
+                  <wp14:pctHeight>0</wp14:pctHeight>
+                </wp14:sizeRelV>
+              </wp:anchor>
+            </w:drawing>
+          </mc:Choice>
+          <mc:Fallback>
+            <w:pict>
+              <v:group w14:anchorId="24CEE0B3" id="Group 15" o:spid="_x0000_s1036" style="position:absolute;margin-left:-1.2pt;margin-top:3.6pt;width:342.3pt;height:361.8pt;z-index:-251658239;mso-height-relative:margin" coordsize="43472,45948" o:gfxdata="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">
+                <v:group id="Group 16" o:spid="_x0000_s1037" style="position:absolute;left:609;width:42863;height:45948" coordsize="42862,45948" o:gfxdata="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">
+                  <v:shape id="Picture 17" o:spid="_x0000_s1038" type="#_x0000_t75" style="position:absolute;width:42862;height:40170;visibility:visible;mso-wrap-style:square" o:gfxdata="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">
+                    <v:imagedata r:id="rId14" o:title=""/>
+                  </v:shape>
+                  <v:shape id="Text Box 18" o:spid="_x0000_s1039" type="#_x0000_t202" style="position:absolute;top:40493;width:42862;height:5455;visibility:visible;mso-wrap-style:square;v-text-anchor:top" o:gfxdata="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" stroked="f">
+                    <v:textbox style="mso-fit-shape-to-text:t" inset="0,0,0,0">
+                      <w:txbxContent>
+                        <w:p>
+                          <w:pPr>
+                            <w:pStyle w:val="Caption"/>
+                            <w:rPr>
+                              <w:color w:val="000000" w:themeColor="text1"/>
+                            </w:rPr>
+                          </w:pPr>
+                          <w:r>
+                            <w:rPr>
+                              <w:color w:val="000000" w:themeColor="text1"/>
+                            </w:rPr>
+                            <w:t xml:space="preserve">Figure </w:t>
+                          </w:r>
+                          <w:r>
+                            <w:rPr>
+                              <w:color w:val="000000" w:themeColor="text1"/>
+                            </w:rPr>
+                            <w:fldChar w:fldCharType="begin"/>
+                          </w:r>
+                          <w:r>
+                            <w:rPr>
+                              <w:color w:val="000000" w:themeColor="text1"/>
+                            </w:rPr>
+                            <w:instrText xml:space="preserve"> SEQ Figure \* ARABIC </w:instrText>
+                          </w:r>
+                          <w:r>
+                            <w:rPr>
+                              <w:color w:val="000000" w:themeColor="text1"/>
+                            </w:rPr>
+                            <w:fldChar w:fldCharType="separate"/>
+                          </w:r>
+                          <w:r>
+                            <w:rPr>
+                              <w:noProof/>
+                              <w:color w:val="000000" w:themeColor="text1"/>
+                            </w:rPr>
+                            <w:t>3</w:t>
+                          </w:r>
+                          <w:r>
+                            <w:rPr>
+                              <w:color w:val="000000" w:themeColor="text1"/>
+                            </w:rPr>
+                            <w:fldChar w:fldCharType="end"/>
+                          </w:r>
+                          <w:r>
+                            <w:rPr>
+                              <w:color w:val="000000" w:themeColor="text1"/>
+                            </w:rPr>
+                            <w:t>: Mean distance in ORD network as successive groups are added.  Three different grouping strategies are shown; random, gregarious, and shy.  Each strategy was simulated 100 times, simulations and mean values after each group have been added are shown.</w:t>
+                          </w:r>
+                        </w:p>
+                      </w:txbxContent>
+                    </v:textbox>
+                  </v:shape>
+                </v:group>
+                <v:rect id="Rectangle 19" o:spid="_x0000_s1040" style="position:absolute;top:228;width:43472;height:45034;visibility:visible;mso-wrap-style:square;v-text-anchor:middle" o:gfxdata="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" filled="f" strokecolor="black [3213]" strokeweight="1pt"/>
+                <w10:wrap type="tight"/>
+              </v:group>
+            </w:pict>
+          </mc:Fallback>
+        </mc:AlternateContent>
+      </w:r>
+      <w:r>
+        <w:t xml:space="preserve">The random and gregarious grouping strategies were very close in result, </w:t>
+      </w:r>
+      <w:r>
+        <w:t>but</w:t>
+      </w:r>
+      <w:r>
+        <w:t xml:space="preserve"> the random grouping had a higher variance than</w:t>
+      </w:r>
+      <w:r>
+        <w:t xml:space="preserve"> </w:t>
+      </w:r>
+      <w:r>
+        <w:t xml:space="preserve">the gregarious strategy.  </w:t>
+      </w:r>
+      <w:r>
+        <w:t>The shy grouping had the largest variance.  Th</w:t>
+      </w:r>
+      <w:r>
+        <w:t xml:space="preserve">e shy grouping having the largest variance is once </w:t>
+      </w:r>
+      <w:r>
+        <w:t>again, su</w:t>
+      </w:r>
+      <w:r>
+        <w:t>r</w:t>
+      </w:r>
+      <w:r>
+        <w:t>prising</w:t>
+      </w:r>
+      <w:r>
+        <w:t>.  O</w:t>
+      </w:r>
+      <w:r>
+        <w:t xml:space="preserve">ne might anticipate that the random grouping would have the largest variance of the three approaches.  </w:t>
+      </w:r>
+    </w:p>
+    <w:p>
+      <w:r>
+        <w:t xml:space="preserve">Further investigation is needed to </w:t>
+      </w:r>
+      <w:r>
+        <w:t xml:space="preserve">fully pinpoint </w:t>
+      </w:r>
+      <w:r>
+        <w:t>why the shy algorithm</w:t>
+      </w:r>
+      <w:r>
+        <w:t xml:space="preserve"> shows the largest variance</w:t>
+      </w:r>
+      <w:r>
+        <w:t xml:space="preserve">. One idea </w:t>
+      </w:r>
+      <w:r>
+        <w:t>is th</w:t>
+      </w:r>
+      <w:r>
+        <w:t>at</w:t>
+      </w:r>
+      <w:r>
+        <w:t xml:space="preserve"> </w:t>
+      </w:r>
+      <w:r>
+        <w:t xml:space="preserve">since every person in the network has a connection of distance one, anyone can be chosen to start the groups, whereas in the gregarious grouping not all individuals have connections of distance 6, therefore, </w:t>
+      </w:r>
+      <w:proofErr w:type="gramStart"/>
+      <w:r>
+        <w:t>all of</w:t>
+      </w:r>
+      <w:proofErr w:type="gramEnd"/>
+      <w:r>
+        <w:t xml:space="preserve"> those individuals will be chosen to start the groups before anyone else.  </w:t>
+      </w:r>
+      <w:r>
+        <w:t>So, the types of individuals, (</w:t>
+      </w:r>
+      <w:proofErr w:type="gramStart"/>
+      <w:r>
+        <w:t>DD,BC</w:t>
+      </w:r>
+      <w:proofErr w:type="gramEnd"/>
+      <w:r>
+        <w:t xml:space="preserve">, etc…) chosen to start the groups will vary much more widely, perhaps leading to more variance in distance reduction achieved by the groups.  </w:t>
+      </w:r>
+    </w:p>
+    <w:p>
+      <w:r>
+        <w:t xml:space="preserve">The three algorithms explored represent three possible strategies to form groups.  The maximal grouping approach, in practice, would take some effort to implement prior to an event without the aid of the computer, one might have difficulty in strategically building groups of folks that are maximally distant in the organization.  The minimum grouping approach is likely to the be the result if individuals </w:t>
+      </w:r>
+      <w:r>
+        <w:lastRenderedPageBreak/>
+        <w:t xml:space="preserve">were left to form groups, </w:t>
+      </w:r>
+      <w:proofErr w:type="gramStart"/>
+      <w:r>
+        <w:t>assuming that</w:t>
+      </w:r>
+      <w:proofErr w:type="gramEnd"/>
+      <w:r>
+        <w:t xml:space="preserve"> individuals would tend to group with those that they already know well.  </w:t>
+      </w:r>
+    </w:p>
+    <w:p>
+      <w:r>
+        <w:rPr>
+          <w:noProof/>
+        </w:rPr>
+        <mc:AlternateContent>
+          <mc:Choice Requires="wpg">
+            <w:drawing>
+              <wp:anchor distT="0" distB="0" distL="114300" distR="114300" simplePos="0" relativeHeight="251658242" behindDoc="0" locked="0" layoutInCell="1" allowOverlap="1" wp14:anchorId="4324E48F" wp14:editId="0691F57F">
+                <wp:simplePos x="0" y="0"/>
+                <wp:positionH relativeFrom="column">
+                  <wp:posOffset>1442085</wp:posOffset>
+                </wp:positionH>
+                <wp:positionV relativeFrom="paragraph">
+                  <wp:posOffset>38100</wp:posOffset>
+                </wp:positionV>
+                <wp:extent cx="4488180" cy="4241165"/>
+                <wp:effectExtent l="0" t="0" r="26670" b="6985"/>
+                <wp:wrapTight wrapText="bothSides">
+                  <wp:wrapPolygon edited="0">
+                    <wp:start x="0" y="0"/>
+                    <wp:lineTo x="0" y="21442"/>
+                    <wp:lineTo x="275" y="21539"/>
+                    <wp:lineTo x="21270" y="21539"/>
+                    <wp:lineTo x="21637" y="21442"/>
+                    <wp:lineTo x="21637" y="0"/>
+                    <wp:lineTo x="0" y="0"/>
+                  </wp:wrapPolygon>
+                </wp:wrapTight>
+                <wp:docPr id="20" name="Group 20"/>
+                <wp:cNvGraphicFramePr/>
+                <a:graphic xmlns:a="http://schemas.openxmlformats.org/drawingml/2006/main">
+                  <a:graphicData uri="http://schemas.microsoft.com/office/word/2010/wordprocessingGroup">
+                    <wpg:wgp>
+                      <wpg:cNvGrpSpPr/>
+                      <wpg:grpSpPr>
+                        <a:xfrm>
+                          <a:off x="0" y="0"/>
+                          <a:ext cx="4488180" cy="4241165"/>
+                          <a:chOff x="0" y="0"/>
+                          <a:chExt cx="4488180" cy="4241165"/>
+                        </a:xfrm>
+                      </wpg:grpSpPr>
+                      <wpg:grpSp>
+                        <wpg:cNvPr id="21" name="Group 21"/>
+                        <wpg:cNvGrpSpPr/>
+                        <wpg:grpSpPr>
+                          <a:xfrm>
+                            <a:off x="91440" y="0"/>
+                            <a:ext cx="4314825" cy="4241165"/>
+                            <a:chOff x="0" y="0"/>
+                            <a:chExt cx="4314825" cy="4241165"/>
+                          </a:xfrm>
+                        </wpg:grpSpPr>
+                        <pic:pic xmlns:pic="http://schemas.openxmlformats.org/drawingml/2006/picture">
+                          <pic:nvPicPr>
+                            <pic:cNvPr id="22" name="Picture 22"/>
+                            <pic:cNvPicPr>
+                              <a:picLocks noChangeAspect="1"/>
+                            </pic:cNvPicPr>
+                          </pic:nvPicPr>
+                          <pic:blipFill>
+                            <a:blip r:embed="rId15">
+                              <a:extLst>
+                                <a:ext uri="{28A0092B-C50C-407E-A947-70E740481C1C}">
+                                  <a14:useLocalDpi xmlns:a14="http://schemas.microsoft.com/office/drawing/2010/main" val="0"/>
+                                </a:ext>
+                              </a:extLst>
+                            </a:blip>
+                            <a:stretch>
+                              <a:fillRect/>
+                            </a:stretch>
+                          </pic:blipFill>
+                          <pic:spPr>
+                            <a:xfrm>
+                              <a:off x="0" y="0"/>
+                              <a:ext cx="4314825" cy="3719830"/>
+                            </a:xfrm>
+                            <a:prstGeom prst="rect">
+                              <a:avLst/>
+                            </a:prstGeom>
+                          </pic:spPr>
+                        </pic:pic>
+                        <wps:wsp>
+                          <wps:cNvPr id="23" name="Text Box 23"/>
+                          <wps:cNvSpPr txBox="1"/>
+                          <wps:spPr>
+                            <a:xfrm>
+                              <a:off x="0" y="3695700"/>
+                              <a:ext cx="4314825" cy="545465"/>
+                            </a:xfrm>
+                            <a:prstGeom prst="rect">
+                              <a:avLst/>
+                            </a:prstGeom>
+                            <a:solidFill>
+                              <a:prstClr val="white"/>
+                            </a:solidFill>
+                            <a:ln>
+                              <a:noFill/>
+                            </a:ln>
+                          </wps:spPr>
+                          <wps:txbx>
+                            <w:txbxContent>
+                              <w:p>
+                                <w:pPr>
+                                  <w:pStyle w:val="Caption"/>
+                                  <w:rPr>
+                                    <w:noProof/>
+                                    <w:color w:val="000000" w:themeColor="text1"/>
+                                  </w:rPr>
+                                </w:pPr>
+                                <w:r>
+                                  <w:rPr>
+                                    <w:color w:val="000000" w:themeColor="text1"/>
+                                  </w:rPr>
+                                  <w:t xml:space="preserve">Figure </w:t>
+                                </w:r>
+                                <w:r>
+                                  <w:rPr>
+                                    <w:color w:val="000000" w:themeColor="text1"/>
+                                  </w:rPr>
+                                  <w:fldChar w:fldCharType="begin"/>
+                                </w:r>
+                                <w:r>
+                                  <w:rPr>
+                                    <w:color w:val="000000" w:themeColor="text1"/>
+                                  </w:rPr>
+                                  <w:instrText xml:space="preserve"> SEQ Figure \* ARABIC </w:instrText>
+                                </w:r>
+                                <w:r>
+                                  <w:rPr>
+                                    <w:color w:val="000000" w:themeColor="text1"/>
+                                  </w:rPr>
+                                  <w:fldChar w:fldCharType="separate"/>
+                                </w:r>
+                                <w:r>
+                                  <w:rPr>
+                                    <w:noProof/>
+                                    <w:color w:val="000000" w:themeColor="text1"/>
+                                  </w:rPr>
+                                  <w:t>4</w:t>
+                                </w:r>
+                                <w:r>
+                                  <w:rPr>
+                                    <w:color w:val="000000" w:themeColor="text1"/>
+                                  </w:rPr>
+                                  <w:fldChar w:fldCharType="end"/>
+                                </w:r>
+                                <w:r>
+                                  <w:rPr>
+                                    <w:color w:val="000000" w:themeColor="text1"/>
+                                  </w:rPr>
+                                  <w:t xml:space="preserve">: Distributions of mean distance after all groups were created.  </w:t>
+                                </w:r>
+                                <w:r>
+                                  <w:rPr>
+                                    <w:noProof/>
+                                    <w:color w:val="000000" w:themeColor="text1"/>
+                                  </w:rPr>
+                                  <w:t>The random grouping had the lowest mean distance, followed by gregarious, then shy.  Shy had the most variability in results, followed by random, then gregarious.</w:t>
+                                </w:r>
+                              </w:p>
+                            </w:txbxContent>
+                          </wps:txbx>
+                          <wps:bodyPr rot="0" spcFirstLastPara="0" vertOverflow="overflow" horzOverflow="overflow" vert="horz" wrap="square" lIns="0" tIns="0" rIns="0" bIns="0" numCol="1" spcCol="0" rtlCol="0" fromWordArt="0" anchor="t" anchorCtr="0" forceAA="0" compatLnSpc="1">
+                            <a:prstTxWarp prst="textNoShape">
+                              <a:avLst/>
+                            </a:prstTxWarp>
+                            <a:spAutoFit/>
+                          </wps:bodyPr>
+                        </wps:wsp>
+                      </wpg:grpSp>
+                      <wps:wsp>
+                        <wps:cNvPr id="24" name="Rectangle 24"/>
+                        <wps:cNvSpPr/>
+                        <wps:spPr>
+                          <a:xfrm>
+                            <a:off x="0" y="0"/>
+                            <a:ext cx="4488180" cy="4191000"/>
+                          </a:xfrm>
+                          <a:prstGeom prst="rect">
+                            <a:avLst/>
+                          </a:prstGeom>
+                          <a:noFill/>
+                          <a:ln>
+                            <a:solidFill>
+                              <a:schemeClr val="tx1"/>
+                            </a:solidFill>
+                          </a:ln>
+                        </wps:spPr>
+                        <wps:style>
+                          <a:lnRef idx="2">
+                            <a:schemeClr val="accent6"/>
+                          </a:lnRef>
+                          <a:fillRef idx="1">
+                            <a:schemeClr val="lt1"/>
+                          </a:fillRef>
+                          <a:effectRef idx="0">
+                            <a:schemeClr val="accent6"/>
+                          </a:effectRef>
+                          <a:fontRef idx="minor">
+                            <a:schemeClr val="dk1"/>
+                          </a:fontRef>
+                        </wps:style>
+                        <wps:bodyPr rot="0" spcFirstLastPara="0" vertOverflow="overflow" horzOverflow="overflow" vert="horz" wrap="square" lIns="91440" tIns="45720" rIns="91440" bIns="45720" numCol="1" spcCol="0" rtlCol="0" fromWordArt="0" anchor="ctr" anchorCtr="0" forceAA="0" compatLnSpc="1">
+                          <a:prstTxWarp prst="textNoShape">
+                            <a:avLst/>
+                          </a:prstTxWarp>
+                          <a:noAutofit/>
+                        </wps:bodyPr>
+                      </wps:wsp>
+                    </wpg:wgp>
+                  </a:graphicData>
+                </a:graphic>
+                <wp14:sizeRelV relativeFrom="margin">
+                  <wp14:pctHeight>0</wp14:pctHeight>
+                </wp14:sizeRelV>
+              </wp:anchor>
+            </w:drawing>
+          </mc:Choice>
+          <mc:Fallback>
+            <w:pict>
+              <v:group w14:anchorId="4324E48F" id="Group 20" o:spid="_x0000_s1041" style="position:absolute;margin-left:113.55pt;margin-top:3pt;width:353.4pt;height:333.95pt;z-index:251658242;mso-height-relative:margin" coordsize="44881,42411" o:gfxdata="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">
+                <v:group id="Group 21" o:spid="_x0000_s1042" style="position:absolute;left:914;width:43148;height:42411" coordsize="43148,42411" o:gfxdata="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">
+                  <v:shape id="Picture 22" o:spid="_x0000_s1043" type="#_x0000_t75" style="position:absolute;width:43148;height:37198;visibility:visible;mso-wrap-style:square" o:gfxdata="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">
+                    <v:imagedata r:id="rId16" o:title=""/>
+                  </v:shape>
+                  <v:shape id="Text Box 23" o:spid="_x0000_s1044" type="#_x0000_t202" style="position:absolute;top:36957;width:43148;height:5454;visibility:visible;mso-wrap-style:square;v-text-anchor:top" o:gfxdata="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" stroked="f">
+                    <v:textbox style="mso-fit-shape-to-text:t" inset="0,0,0,0">
+                      <w:txbxContent>
+                        <w:p>
+                          <w:pPr>
+                            <w:pStyle w:val="Caption"/>
+                            <w:rPr>
+                              <w:noProof/>
+                              <w:color w:val="000000" w:themeColor="text1"/>
+                            </w:rPr>
+                          </w:pPr>
+                          <w:r>
+                            <w:rPr>
+                              <w:color w:val="000000" w:themeColor="text1"/>
+                            </w:rPr>
+                            <w:t xml:space="preserve">Figure </w:t>
+                          </w:r>
+                          <w:r>
+                            <w:rPr>
+                              <w:color w:val="000000" w:themeColor="text1"/>
+                            </w:rPr>
+                            <w:fldChar w:fldCharType="begin"/>
+                          </w:r>
+                          <w:r>
+                            <w:rPr>
+                              <w:color w:val="000000" w:themeColor="text1"/>
+                            </w:rPr>
+                            <w:instrText xml:space="preserve"> SEQ Figure \* ARABIC </w:instrText>
+                          </w:r>
+                          <w:r>
+                            <w:rPr>
+                              <w:color w:val="000000" w:themeColor="text1"/>
+                            </w:rPr>
+                            <w:fldChar w:fldCharType="separate"/>
+                          </w:r>
+                          <w:r>
+                            <w:rPr>
+                              <w:noProof/>
+                              <w:color w:val="000000" w:themeColor="text1"/>
+                            </w:rPr>
+                            <w:t>4</w:t>
+                          </w:r>
+                          <w:r>
+                            <w:rPr>
+                              <w:color w:val="000000" w:themeColor="text1"/>
+                            </w:rPr>
+                            <w:fldChar w:fldCharType="end"/>
+                          </w:r>
+                          <w:r>
+                            <w:rPr>
+                              <w:color w:val="000000" w:themeColor="text1"/>
+                            </w:rPr>
+                            <w:t xml:space="preserve">: Distributions of mean distance after all groups were created.  </w:t>
+                          </w:r>
+                          <w:r>
+                            <w:rPr>
+                              <w:noProof/>
+                              <w:color w:val="000000" w:themeColor="text1"/>
+                            </w:rPr>
+                            <w:t>The random grouping had the lowest mean distance, followed by gregarious, then shy.  Shy had the most variability in results, followed by random, then gregarious.</w:t>
+                          </w:r>
+                        </w:p>
+                      </w:txbxContent>
+                    </v:textbox>
+                  </v:shape>
+                </v:group>
+                <v:rect id="Rectangle 24" o:spid="_x0000_s1045" style="position:absolute;width:44881;height:41910;visibility:visible;mso-wrap-style:square;v-text-anchor:middle" o:gfxdata="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" filled="f" strokecolor="black [3213]" strokeweight="1pt"/>
+                <w10:wrap type="tight"/>
+              </v:group>
+            </w:pict>
+          </mc:Fallback>
+        </mc:AlternateContent>
+      </w:r>
+      <w:r>
+        <w:t xml:space="preserve">The fact that random grouping did better than the maximum distance greedy grouping highlights an important subtlety to this exercise; there are better connections to make than connections between two people that are the furthest apart.  </w:t>
+      </w:r>
+      <w:r>
+        <w:t>Given the approaches utilized here, it also points out the fact that decisions that are locally optimal, i.e. connecting two individuals that are maximally distant, do not always lead to globally optimal solutions.  For example, a new connection between two center directors only reduces their distance from 2 to 1.  However, manager</w:t>
+      </w:r>
+      <w:r>
+        <w:t>s</w:t>
+      </w:r>
+      <w:r>
+        <w:t xml:space="preserve"> under them in the hierarchy would then have their distance reduced by one as well, thus the total distance gained with that connection can certainly be larger than total distance gained by connection two branch chiefs that are </w:t>
+      </w:r>
+      <w:proofErr w:type="gramStart"/>
+      <w:r>
+        <w:t>a distance of 6</w:t>
+      </w:r>
+      <w:proofErr w:type="gramEnd"/>
+      <w:r>
+        <w:t xml:space="preserve"> apart.  </w:t>
+      </w:r>
+      <w:r>
+        <w:t xml:space="preserve">With further investigation, one could certainly systematically explore the </w:t>
+      </w:r>
+      <w:r>
+        <w:t>types of connections that have the largest effect on connectivity.  One might also develop algorithms to represent other grouping approaches.  For example, a stratified grouping approach could be developed that sought to balance the levels of managers in the groups</w:t>
+      </w:r>
+      <w:r>
+        <w:t xml:space="preserve"> (see Future Directions)</w:t>
+      </w:r>
+      <w:r>
+        <w:t xml:space="preserve">. </w:t>
+      </w:r>
+    </w:p>
+    <w:p>
+      <w:r>
+        <w:t>Considering</w:t>
+      </w:r>
+      <w:r>
+        <w:t xml:space="preserve"> </w:t>
+      </w:r>
+      <w:r>
+        <w:t xml:space="preserve">implementation </w:t>
+      </w:r>
+      <w:r>
+        <w:t>of str</w:t>
+      </w:r>
+      <w:r>
+        <w:t xml:space="preserve">ategies </w:t>
+      </w:r>
+      <w:r>
+        <w:t>also bring</w:t>
+      </w:r>
+      <w:r>
+        <w:t>s</w:t>
+      </w:r>
+      <w:r>
+        <w:t xml:space="preserve"> to the surface an important point, an organization</w:t>
+      </w:r>
+      <w:r>
+        <w:t>’</w:t>
+      </w:r>
+      <w:r>
+        <w:t xml:space="preserve">s social network </w:t>
+      </w:r>
+      <w:r>
+        <w:t xml:space="preserve">is likely </w:t>
+      </w:r>
+      <w:r>
+        <w:t>to be</w:t>
+      </w:r>
+      <w:r>
+        <w:t xml:space="preserve"> different from their organizational network.  </w:t>
+      </w:r>
+      <w:r>
+        <w:t>For example</w:t>
+      </w:r>
+      <w:r>
+        <w:t>, a center director may be well acquainted with everyone in their center, as well as the other center directors</w:t>
+      </w:r>
+      <w:r>
+        <w:t>;</w:t>
+      </w:r>
+      <w:r>
+        <w:t xml:space="preserve"> </w:t>
+      </w:r>
+      <w:r>
+        <w:t>B</w:t>
+      </w:r>
+      <w:r>
+        <w:t xml:space="preserve">ranch chiefs from a </w:t>
+      </w:r>
+      <w:r>
+        <w:t xml:space="preserve">single </w:t>
+      </w:r>
+      <w:r>
+        <w:t xml:space="preserve">division might be much more well acquainted to each other than their division director. The intersection of the ORD social network with the ORD organizational network, </w:t>
+      </w:r>
+      <w:r>
+        <w:t xml:space="preserve">would make for an interesting set of dual constraints to considering when optimizing connectivity.  There are many dimensions to social interaction and many ways in which groups could be chosen in order to bring an organization closer together.  </w:t>
+      </w:r>
+      <w:r>
+        <w:t>C</w:t>
+      </w:r>
+      <w:r>
+        <w:t xml:space="preserve">an one truly judge a kinship to Kevin Bacon based solely on the films they </w:t>
+      </w:r>
+      <w:r>
+        <w:t>co-</w:t>
+      </w:r>
+      <w:r>
+        <w:t>starred</w:t>
+      </w:r>
+      <w:r>
+        <w:t>, or co-co-starred</w:t>
+      </w:r>
+      <w:r>
+        <w:t xml:space="preserve"> in?  Of course, one cannot.  </w:t>
+      </w:r>
+    </w:p>
+    <w:p>
+      <w:pPr>
+        <w:pStyle w:val="Heading1"/>
+      </w:pPr>
+      <w:r>
+        <w:lastRenderedPageBreak/>
+        <w:t>Recommendations</w:t>
+      </w:r>
+      <w:r>
+        <w:t xml:space="preserve"> and Implementation</w:t>
+      </w:r>
+    </w:p>
+    <w:p>
+      <w:r>
+        <w:t>The results of this work were quite surprising.  A mathematician might even feel some disappointment that their algorithm to systematically scan the network and sequentially build groups from those folks that are furthest apart was outperformed by</w:t>
+      </w:r>
+      <w:r>
+        <w:t xml:space="preserve"> simple randomization.  However, a </w:t>
+      </w:r>
+      <w:r>
+        <w:rPr>
+          <w:i/>
+        </w:rPr>
+        <w:t>practical</w:t>
+      </w:r>
+      <w:r>
+        <w:t xml:space="preserve"> mathematician might also </w:t>
+      </w:r>
+      <w:r>
+        <w:t>take</w:t>
+      </w:r>
+      <w:r>
+        <w:t xml:space="preserve"> delight in the fact that the recommendation</w:t>
+      </w:r>
+      <w:r>
+        <w:t xml:space="preserve"> </w:t>
+      </w:r>
+      <w:r>
+        <w:t>is quite simple.  Group</w:t>
+      </w:r>
+      <w:r>
+        <w:t>ing</w:t>
+      </w:r>
+      <w:r>
+        <w:t xml:space="preserve"> </w:t>
+      </w:r>
+      <w:r>
+        <w:t>people randomly</w:t>
+      </w:r>
+      <w:r>
+        <w:t xml:space="preserve"> works surprisingly well at building new connections.  </w:t>
+      </w:r>
+      <w:proofErr w:type="gramStart"/>
+      <w:r>
+        <w:t>Assuming that</w:t>
+      </w:r>
+      <w:proofErr w:type="gramEnd"/>
+      <w:r>
+        <w:t xml:space="preserve"> the shy grouping approach is analogous to an organizer saying, “Form up into groups”, and letting people form their own groups, then </w:t>
+      </w:r>
+      <w:r>
+        <w:t>taking the lead and randomly grouping people will do much better on average for brin</w:t>
+      </w:r>
+      <w:r>
+        <w:t>g</w:t>
+      </w:r>
+      <w:r>
+        <w:t>ing the whole organization closer.</w:t>
+      </w:r>
+    </w:p>
+    <w:p>
+      <w:pPr>
+        <w:pStyle w:val="Heading1"/>
+      </w:pPr>
+      <w:r>
+        <w:t>Future Directions</w:t>
+      </w:r>
+    </w:p>
+    <w:p>
+      <w:r>
+        <w:t xml:space="preserve">The ORD organizational structure is not some random assemblage of people.  It is a hierarchical structure.  However, the branching is less regular than a </w:t>
+      </w:r>
+      <w:r>
+        <w:t>standard</w:t>
+      </w:r>
+      <w:r>
+        <w:t xml:space="preserve"> tree branching structure where each manager in the hierarchy has the exact same number of managers below and above them. It seems feasible to be able to determine a globally optimal approach within a regularly branched hierarchical structure, in doing so, one might gain insight into the global effect of</w:t>
+      </w:r>
+      <w:r>
+        <w:t xml:space="preserve"> introducing</w:t>
+      </w:r>
+      <w:r>
+        <w:t xml:space="preserve"> specific types of connections</w:t>
+      </w:r>
+      <w:r>
+        <w:t xml:space="preserve">. For example, </w:t>
+      </w:r>
+      <w:r>
+        <w:t xml:space="preserve">if connections are built from the bottom up, top down, or across a </w:t>
+      </w:r>
+      <w:r>
+        <w:t xml:space="preserve">hierarchical level, </w:t>
+      </w:r>
+      <w:r>
+        <w:t xml:space="preserve">how does each add to the closeness of the network?  The fact that a greedy, locally optimal </w:t>
+      </w:r>
+      <w:r>
+        <w:t xml:space="preserve">grouping </w:t>
+      </w:r>
+      <w:r>
+        <w:t xml:space="preserve">strategy, was beat by random grouping exemplifies that answer has more subtlety than </w:t>
+      </w:r>
+      <w:r>
+        <w:t>one might expect</w:t>
+      </w:r>
+      <w:r>
+        <w:t>.  However, given the applicability of results</w:t>
+      </w:r>
+      <w:r>
+        <w:t xml:space="preserve"> from this research effort</w:t>
+      </w:r>
+      <w:r>
+        <w:t xml:space="preserve">, it may be worth pursing the regular branching case and attempting to extrapolate </w:t>
+      </w:r>
+      <w:r>
+        <w:t xml:space="preserve">results </w:t>
+      </w:r>
+      <w:r>
+        <w:t>to a less regular hierarchy, such as that present in the ORD network.</w:t>
+      </w:r>
+    </w:p>
+    <w:p>
+      <w:r>
+        <w:t>Only three of many feasible strategies were explored</w:t>
+      </w:r>
+      <w:r>
+        <w:t>, and only two of those involved system</w:t>
+      </w:r>
+      <w:r>
+        <w:t>a</w:t>
+      </w:r>
+      <w:r>
+        <w:t xml:space="preserve">tic </w:t>
+      </w:r>
+      <w:r>
+        <w:t>grouping to build</w:t>
+      </w:r>
+      <w:r>
+        <w:t xml:space="preserve"> connections.  There are likely to be many more desirable strategies that would be worth investigating. A stratified</w:t>
+      </w:r>
+      <w:r>
+        <w:t>, i.e. grouping across</w:t>
+      </w:r>
+      <w:r>
+        <w:t xml:space="preserve"> approach was mentioned previously, and although involves more computational complexity to implement, would be possible and of interest moving forward. </w:t>
+      </w:r>
+    </w:p>
+    <w:p>
       <w:bookmarkStart w:id="0" w:name="_GoBack"/>
       <w:bookmarkEnd w:id="0"/>
     </w:p>
-    <w:p/>
-    <w:p/>
-    <w:p/>
     <w:sectPr>
       <w:pgSz w:w="12240" w:h="15840"/>
       <w:pgMar w:top="1440" w:right="1440" w:bottom="1440" w:left="1440" w:header="720" w:footer="720" w:gutter="0"/>
@@ -1189,6 +2872,10 @@
     </w:sectPr>
   </w:body>
 </w:document>
+</file>
+
+<file path=word/numbering.xml><?xml version="1.0" encoding="utf-8"?>
+<w:numbering xmlns:wpc="http://schemas.microsoft.com/office/word/2010/wordprocessingCanvas" xmlns:cx="http://schemas.microsoft.com/office/drawing/2014/chartex" xmlns:cx1="http://schemas.microsoft.com/office/drawing/2015/9/8/chartex" xmlns:cx2="http://schemas.microsoft.com/office/drawing/2015/10/21/chartex" xmlns:cx3="http://schemas.microsoft.com/office/drawing/2016/5/9/chartex" xmlns:cx4="http://schemas.microsoft.com/office/drawing/2016/5/10/chartex" xmlns:cx5="http://schemas.microsoft.com/office/drawing/2016/5/11/chartex" xmlns:cx6="http://schemas.microsoft.com/office/drawing/2016/5/12/chartex" xmlns:cx7="http://schemas.microsoft.com/office/drawing/2016/5/13/chartex" xmlns:cx8="http://schemas.microsoft.com/office/drawing/2016/5/14/chartex" xmlns:mc="http://schemas.openxmlformats.org/markup-compatibility/2006" xmlns:aink="http://schemas.microsoft.com/office/drawing/2016/ink" xmlns:am3d="http://schemas.microsoft.com/office/drawing/2017/model3d" xmlns:o="urn:schemas-microsoft-com:office:office" xmlns:r="http://schemas.openxmlformats.org/officeDocument/2006/relationships" xmlns:m="http://schemas.openxmlformats.org/officeDocument/2006/math" xmlns:v="urn:schemas-microsoft-com:vml" xmlns:wp14="http://schemas.microsoft.com/office/word/2010/wordprocessingDrawing" xmlns:wp="http://schemas.openxmlformats.org/drawingml/2006/wordprocessingDrawing" xmlns:w10="urn:schemas-microsoft-com:office:word" xmlns:w="http://schemas.openxmlformats.org/wordprocessingml/2006/main" xmlns:w14="http://schemas.microsoft.com/office/word/2010/wordml" xmlns:w15="http://schemas.microsoft.com/office/word/2012/wordml" xmlns:w16cid="http://schemas.microsoft.com/office/word/2016/wordml/cid" xmlns:w16se="http://schemas.microsoft.com/office/word/2015/wordml/symex" xmlns:wpg="http://schemas.microsoft.com/office/word/2010/wordprocessingGroup" xmlns:wpi="http://schemas.microsoft.com/office/word/2010/wordprocessingInk" xmlns:wne="http://schemas.microsoft.com/office/word/2006/wordml" xmlns:wps="http://schemas.microsoft.com/office/word/2010/wordprocessingShape" mc:Ignorable="w14 w15 w16se w16cid wp14"/>
 </file>
 
 <file path=word/styles.xml><?xml version="1.0" encoding="utf-8"?>
@@ -1753,6 +3440,111 @@
       <w:shd w:val="clear" w:color="auto" w:fill="E1DFDD"/>
     </w:rPr>
   </w:style>
+  <w:style w:type="character" w:styleId="FollowedHyperlink">
+    <w:name w:val="FollowedHyperlink"/>
+    <w:basedOn w:val="DefaultParagraphFont"/>
+    <w:uiPriority w:val="99"/>
+    <w:semiHidden/>
+    <w:unhideWhenUsed/>
+    <w:rsid w:val="00ED4508"/>
+    <w:rPr>
+      <w:color w:val="954F72" w:themeColor="followedHyperlink"/>
+      <w:u w:val="single"/>
+    </w:rPr>
+  </w:style>
+  <w:style w:type="paragraph" w:styleId="Caption">
+    <w:name w:val="caption"/>
+    <w:basedOn w:val="Normal"/>
+    <w:next w:val="Normal"/>
+    <w:uiPriority w:val="35"/>
+    <w:unhideWhenUsed/>
+    <w:qFormat/>
+    <w:rsid w:val="00ED4508"/>
+    <w:pPr>
+      <w:spacing w:after="200" w:line="240" w:lineRule="auto"/>
+    </w:pPr>
+    <w:rPr>
+      <w:i/>
+      <w:iCs/>
+      <w:color w:val="44546A" w:themeColor="text2"/>
+      <w:sz w:val="18"/>
+      <w:szCs w:val="18"/>
+    </w:rPr>
+  </w:style>
+  <w:style w:type="paragraph" w:styleId="Title">
+    <w:name w:val="Title"/>
+    <w:basedOn w:val="Normal"/>
+    <w:next w:val="Normal"/>
+    <w:link w:val="TitleChar"/>
+    <w:uiPriority w:val="10"/>
+    <w:qFormat/>
+    <w:rsid w:val="00ED4508"/>
+    <w:pPr>
+      <w:spacing w:after="0" w:line="240" w:lineRule="auto"/>
+      <w:contextualSpacing/>
+    </w:pPr>
+    <w:rPr>
+      <w:rFonts w:asciiTheme="majorHAnsi" w:eastAsiaTheme="majorEastAsia" w:hAnsiTheme="majorHAnsi" w:cstheme="majorBidi"/>
+      <w:spacing w:val="-10"/>
+      <w:kern w:val="28"/>
+      <w:sz w:val="56"/>
+      <w:szCs w:val="56"/>
+    </w:rPr>
+  </w:style>
+  <w:style w:type="character" w:customStyle="1" w:styleId="TitleChar">
+    <w:name w:val="Title Char"/>
+    <w:basedOn w:val="DefaultParagraphFont"/>
+    <w:link w:val="Title"/>
+    <w:uiPriority w:val="10"/>
+    <w:rsid w:val="00ED4508"/>
+    <w:rPr>
+      <w:rFonts w:asciiTheme="majorHAnsi" w:eastAsiaTheme="majorEastAsia" w:hAnsiTheme="majorHAnsi" w:cstheme="majorBidi"/>
+      <w:spacing w:val="-10"/>
+      <w:kern w:val="28"/>
+      <w:sz w:val="56"/>
+      <w:szCs w:val="56"/>
+    </w:rPr>
+  </w:style>
+  <w:style w:type="paragraph" w:styleId="Revision">
+    <w:name w:val="Revision"/>
+    <w:hidden/>
+    <w:uiPriority w:val="99"/>
+    <w:semiHidden/>
+    <w:rsid w:val="00BF19D5"/>
+    <w:pPr>
+      <w:spacing w:after="0" w:line="240" w:lineRule="auto"/>
+    </w:pPr>
+  </w:style>
+  <w:style w:type="paragraph" w:styleId="BalloonText">
+    <w:name w:val="Balloon Text"/>
+    <w:basedOn w:val="Normal"/>
+    <w:link w:val="BalloonTextChar"/>
+    <w:uiPriority w:val="99"/>
+    <w:semiHidden/>
+    <w:unhideWhenUsed/>
+    <w:rsid w:val="00BF19D5"/>
+    <w:pPr>
+      <w:spacing w:after="0" w:line="240" w:lineRule="auto"/>
+    </w:pPr>
+    <w:rPr>
+      <w:rFonts w:ascii="Segoe UI" w:hAnsi="Segoe UI" w:cs="Segoe UI"/>
+      <w:sz w:val="18"/>
+      <w:szCs w:val="18"/>
+    </w:rPr>
+  </w:style>
+  <w:style w:type="character" w:customStyle="1" w:styleId="BalloonTextChar">
+    <w:name w:val="Balloon Text Char"/>
+    <w:basedOn w:val="DefaultParagraphFont"/>
+    <w:link w:val="BalloonText"/>
+    <w:uiPriority w:val="99"/>
+    <w:semiHidden/>
+    <w:rsid w:val="00BF19D5"/>
+    <w:rPr>
+      <w:rFonts w:ascii="Segoe UI" w:hAnsi="Segoe UI" w:cs="Segoe UI"/>
+      <w:sz w:val="18"/>
+      <w:szCs w:val="18"/>
+    </w:rPr>
+  </w:style>
 </w:styles>
 </file>
 

</xml_diff>